<commit_message>
Uploading midterm study guide to date.
</commit_message>
<xml_diff>
--- a/CS123A/Midterm Study Guides/Midterm #2 Study Guide/CS123A Midterm #2 Study Guide.docx
+++ b/CS123A/Midterm Study Guides/Midterm #2 Study Guide/CS123A Midterm #2 Study Guide.docx
@@ -1695,6 +1695,7 @@
                 <w:ilvl w:val="0"/>
                 <w:numId w:val="4"/>
               </w:numPr>
+              <w:ind w:left="162" w:hanging="162"/>
               <w:rPr>
                 <w:b/>
                 <w:color w:val="E36C0A" w:themeColor="accent6" w:themeShade="BF"/>
@@ -1751,6 +1752,7 @@
                 <w:ilvl w:val="0"/>
                 <w:numId w:val="4"/>
               </w:numPr>
+              <w:ind w:left="162" w:hanging="162"/>
               <w:rPr>
                 <w:b/>
                 <w:color w:val="E36C0A" w:themeColor="accent6" w:themeShade="BF"/>
@@ -1841,6 +1843,7 @@
                 <w:ilvl w:val="0"/>
                 <w:numId w:val="4"/>
               </w:numPr>
+              <w:ind w:left="162" w:hanging="162"/>
               <w:rPr>
                 <w:b/>
                 <w:color w:val="E36C0A" w:themeColor="accent6" w:themeShade="BF"/>
@@ -2256,34 +2259,22 @@
               </w:rPr>
               <w:t xml:space="preserve">  </w:t>
             </w:r>
-            <w:proofErr w:type="gramStart"/>
-            <w:r>
-              <w:rPr>
-                <w:b/>
-                <w:color w:val="FF0000"/>
-                <w:szCs w:val="18"/>
-              </w:rPr>
-              <w:t>This sugar can</w:t>
-            </w:r>
-            <w:proofErr w:type="gramEnd"/>
-            <w:r>
-              <w:rPr>
-                <w:b/>
-                <w:color w:val="FF0000"/>
-                <w:szCs w:val="18"/>
-              </w:rPr>
-              <w:t xml:space="preserve"> </w:t>
-            </w:r>
-            <w:proofErr w:type="spellStart"/>
-            <w:r>
-              <w:rPr>
-                <w:b/>
-                <w:color w:val="FF0000"/>
-                <w:szCs w:val="18"/>
-              </w:rPr>
-              <w:t>flouresce</w:t>
-            </w:r>
-            <w:proofErr w:type="spellEnd"/>
+            <w:r>
+              <w:rPr>
+                <w:b/>
+                <w:color w:val="FF0000"/>
+                <w:szCs w:val="18"/>
+              </w:rPr>
+              <w:t xml:space="preserve">This sugar can </w:t>
+            </w:r>
+            <w:r>
+              <w:rPr>
+                <w:b/>
+                <w:color w:val="FF0000"/>
+                <w:szCs w:val="18"/>
+              </w:rPr>
+              <w:t>fluoresce</w:t>
+            </w:r>
             <w:r>
               <w:rPr>
                 <w:szCs w:val="18"/>
@@ -3018,10 +3009,10 @@
                   <v:path o:extrusionok="f" gradientshapeok="t" o:connecttype="rect"/>
                   <o:lock v:ext="edit" aspectratio="t"/>
                 </v:shapetype>
-                <v:shape id="_x0000_i1025" type="#_x0000_t75" style="width:160.85pt;height:78.55pt" o:ole="">
+                <v:shape id="_x0000_i1025" type="#_x0000_t75" style="width:160.9pt;height:78.4pt" o:ole="">
                   <v:imagedata r:id="rId7" o:title=""/>
                 </v:shape>
-                <o:OLEObject Type="Embed" ProgID="PBrush" ShapeID="_x0000_i1025" DrawAspect="Content" ObjectID="_1477052476" r:id="rId8"/>
+                <o:OLEObject Type="Embed" ProgID="PBrush" ShapeID="_x0000_i1025" DrawAspect="Content" ObjectID="_1477068689" r:id="rId8"/>
               </w:object>
             </w:r>
           </w:p>
@@ -3727,12 +3718,6 @@
           </w:tcPr>
           <w:p>
             <w:pPr>
-              <w:pStyle w:val="ListParagraph"/>
-              <w:numPr>
-                <w:ilvl w:val="0"/>
-                <w:numId w:val="4"/>
-              </w:numPr>
-              <w:ind w:left="162" w:hanging="162"/>
               <w:rPr>
                 <w:szCs w:val="18"/>
               </w:rPr>
@@ -5782,17 +5767,4036 @@
       </w:tr>
     </w:tbl>
     <w:p/>
+    <w:p>
+      <w:pPr>
+        <w:jc w:val="center"/>
+        <w:rPr>
+          <w:b/>
+          <w:sz w:val="24"/>
+          <w:szCs w:val="24"/>
+        </w:rPr>
+      </w:pPr>
+      <w:r>
+        <w:rPr>
+          <w:b/>
+          <w:sz w:val="24"/>
+          <w:szCs w:val="24"/>
+        </w:rPr>
+        <w:t>Homework #3 Keywords</w:t>
+      </w:r>
+    </w:p>
+    <w:tbl>
+      <w:tblPr>
+        <w:tblStyle w:val="TableGrid"/>
+        <w:tblW w:w="0" w:type="auto"/>
+        <w:tblLook w:val="04A0"/>
+      </w:tblPr>
+      <w:tblGrid>
+        <w:gridCol w:w="2448"/>
+        <w:gridCol w:w="3150"/>
+        <w:gridCol w:w="3204"/>
+        <w:gridCol w:w="2934"/>
+      </w:tblGrid>
+      <w:tr>
+        <w:trPr>
+          <w:trHeight w:val="863"/>
+        </w:trPr>
+        <w:tc>
+          <w:tcPr>
+            <w:tcW w:w="2448" w:type="dxa"/>
+            <w:vAlign w:val="center"/>
+          </w:tcPr>
+          <w:p>
+            <w:pPr>
+              <w:rPr>
+                <w:szCs w:val="18"/>
+              </w:rPr>
+            </w:pPr>
+            <w:r>
+              <w:rPr>
+                <w:b/>
+                <w:color w:val="0000FF"/>
+                <w:szCs w:val="18"/>
+              </w:rPr>
+              <w:t>Hydrophobic Amino Acid</w:t>
+            </w:r>
+            <w:r>
+              <w:rPr>
+                <w:b/>
+                <w:color w:val="0000FF"/>
+                <w:szCs w:val="18"/>
+              </w:rPr>
+              <w:t xml:space="preserve"> </w:t>
+            </w:r>
+            <w:proofErr w:type="gramStart"/>
+            <w:r>
+              <w:rPr>
+                <w:szCs w:val="18"/>
+              </w:rPr>
+              <w:t xml:space="preserve">–  </w:t>
+            </w:r>
+            <w:r>
+              <w:rPr>
+                <w:szCs w:val="18"/>
+              </w:rPr>
+              <w:t>Does</w:t>
+            </w:r>
+            <w:proofErr w:type="gramEnd"/>
+            <w:r>
+              <w:rPr>
+                <w:szCs w:val="18"/>
+              </w:rPr>
+              <w:t xml:space="preserve"> not react with water.  Tends to be </w:t>
+            </w:r>
+            <w:r>
+              <w:rPr>
+                <w:b/>
+                <w:color w:val="FF0000"/>
+                <w:szCs w:val="18"/>
+              </w:rPr>
+              <w:t>buried within</w:t>
+            </w:r>
+            <w:r>
+              <w:rPr>
+                <w:szCs w:val="18"/>
+              </w:rPr>
+              <w:t xml:space="preserve"> a protein surrounded by other hydrophobic amino acids.</w:t>
+            </w:r>
+          </w:p>
+        </w:tc>
+        <w:tc>
+          <w:tcPr>
+            <w:tcW w:w="3150" w:type="dxa"/>
+            <w:vAlign w:val="center"/>
+          </w:tcPr>
+          <w:p>
+            <w:pPr>
+              <w:rPr>
+                <w:szCs w:val="18"/>
+              </w:rPr>
+            </w:pPr>
+            <w:r>
+              <w:rPr>
+                <w:b/>
+                <w:color w:val="0000FF"/>
+                <w:szCs w:val="18"/>
+              </w:rPr>
+              <w:t>Polar, hydrophilic Amino Acid</w:t>
+            </w:r>
+            <w:r>
+              <w:rPr>
+                <w:b/>
+                <w:color w:val="0000FF"/>
+                <w:szCs w:val="18"/>
+              </w:rPr>
+              <w:t xml:space="preserve"> </w:t>
+            </w:r>
+            <w:proofErr w:type="gramStart"/>
+            <w:r>
+              <w:rPr>
+                <w:szCs w:val="18"/>
+              </w:rPr>
+              <w:t xml:space="preserve">–  </w:t>
+            </w:r>
+            <w:r>
+              <w:rPr>
+                <w:szCs w:val="18"/>
+              </w:rPr>
+              <w:t>Typically</w:t>
+            </w:r>
+            <w:proofErr w:type="gramEnd"/>
+            <w:r>
+              <w:rPr>
+                <w:szCs w:val="18"/>
+              </w:rPr>
+              <w:t xml:space="preserve"> surrounded by water molecules.  Generally </w:t>
+            </w:r>
+            <w:r>
+              <w:rPr>
+                <w:b/>
+                <w:color w:val="FF0000"/>
+                <w:szCs w:val="18"/>
+              </w:rPr>
+              <w:t>buried inside protein surrounded</w:t>
+            </w:r>
+            <w:r>
+              <w:rPr>
+                <w:szCs w:val="18"/>
+              </w:rPr>
+              <w:t xml:space="preserve"> by other oppositely charged hydrophilic amino acids.</w:t>
+            </w:r>
+          </w:p>
+        </w:tc>
+        <w:tc>
+          <w:tcPr>
+            <w:tcW w:w="3204" w:type="dxa"/>
+            <w:vAlign w:val="center"/>
+          </w:tcPr>
+          <w:p>
+            <w:pPr>
+              <w:rPr>
+                <w:szCs w:val="18"/>
+              </w:rPr>
+            </w:pPr>
+            <w:r>
+              <w:rPr>
+                <w:b/>
+                <w:color w:val="0000FF"/>
+                <w:szCs w:val="18"/>
+              </w:rPr>
+              <w:t xml:space="preserve">Protein Domain </w:t>
+            </w:r>
+            <w:r>
+              <w:rPr>
+                <w:szCs w:val="18"/>
+              </w:rPr>
+              <w:t xml:space="preserve">– </w:t>
+            </w:r>
+            <w:r>
+              <w:rPr>
+                <w:szCs w:val="18"/>
+              </w:rPr>
+              <w:t xml:space="preserve">Conserved part of protein where the protein has folder into these discrete structural units. Core of each domain is </w:t>
+            </w:r>
+            <w:r>
+              <w:rPr>
+                <w:szCs w:val="18"/>
+              </w:rPr>
+              <w:sym w:font="Symbol" w:char="F061"/>
+            </w:r>
+            <w:r>
+              <w:rPr>
+                <w:szCs w:val="18"/>
+              </w:rPr>
+              <w:t xml:space="preserve">-helixes, </w:t>
+            </w:r>
+            <w:r>
+              <w:rPr>
+                <w:szCs w:val="18"/>
+              </w:rPr>
+              <w:sym w:font="Symbol" w:char="F062"/>
+            </w:r>
+            <w:r>
+              <w:rPr>
+                <w:szCs w:val="18"/>
+              </w:rPr>
+              <w:t>-sheets, or a mixture of both.</w:t>
+            </w:r>
+          </w:p>
+        </w:tc>
+        <w:tc>
+          <w:tcPr>
+            <w:tcW w:w="2934" w:type="dxa"/>
+            <w:vAlign w:val="center"/>
+          </w:tcPr>
+          <w:p>
+            <w:pPr>
+              <w:rPr>
+                <w:szCs w:val="18"/>
+              </w:rPr>
+            </w:pPr>
+            <w:r>
+              <w:rPr>
+                <w:b/>
+                <w:color w:val="0000FF"/>
+                <w:szCs w:val="18"/>
+              </w:rPr>
+              <w:t>Tetramer</w:t>
+            </w:r>
+            <w:r>
+              <w:rPr>
+                <w:b/>
+                <w:color w:val="0000FF"/>
+                <w:szCs w:val="18"/>
+              </w:rPr>
+              <w:t xml:space="preserve"> – </w:t>
+            </w:r>
+            <w:r>
+              <w:rPr>
+                <w:szCs w:val="18"/>
+              </w:rPr>
+              <w:t xml:space="preserve">Protein that consists of four monomer subunits. Example: </w:t>
+            </w:r>
+            <w:r>
+              <w:rPr>
+                <w:b/>
+                <w:color w:val="FF0000"/>
+                <w:szCs w:val="18"/>
+              </w:rPr>
+              <w:t>Hemoglobin</w:t>
+            </w:r>
+            <w:r>
+              <w:rPr>
+                <w:szCs w:val="18"/>
+              </w:rPr>
+              <w:t>.</w:t>
+            </w:r>
+          </w:p>
+        </w:tc>
+      </w:tr>
+    </w:tbl>
+    <w:p/>
+    <w:tbl>
+      <w:tblPr>
+        <w:tblStyle w:val="TableGrid"/>
+        <w:tblW w:w="0" w:type="auto"/>
+        <w:tblLook w:val="04A0"/>
+      </w:tblPr>
+      <w:tblGrid>
+        <w:gridCol w:w="2358"/>
+        <w:gridCol w:w="2070"/>
+        <w:gridCol w:w="2250"/>
+        <w:gridCol w:w="1980"/>
+        <w:gridCol w:w="3078"/>
+      </w:tblGrid>
+      <w:tr>
+        <w:trPr>
+          <w:trHeight w:val="863"/>
+        </w:trPr>
+        <w:tc>
+          <w:tcPr>
+            <w:tcW w:w="2358" w:type="dxa"/>
+            <w:vAlign w:val="center"/>
+          </w:tcPr>
+          <w:p>
+            <w:pPr>
+              <w:rPr>
+                <w:szCs w:val="18"/>
+              </w:rPr>
+            </w:pPr>
+            <w:r>
+              <w:rPr>
+                <w:b/>
+                <w:color w:val="0000FF"/>
+                <w:szCs w:val="18"/>
+              </w:rPr>
+              <w:t xml:space="preserve">SQL </w:t>
+            </w:r>
+            <w:r>
+              <w:rPr>
+                <w:szCs w:val="18"/>
+              </w:rPr>
+              <w:t>– Structured Query Language</w:t>
+            </w:r>
+          </w:p>
+          <w:p>
+            <w:pPr>
+              <w:rPr>
+                <w:szCs w:val="18"/>
+              </w:rPr>
+            </w:pPr>
+            <w:r>
+              <w:rPr>
+                <w:b/>
+                <w:color w:val="0000FF"/>
+                <w:szCs w:val="18"/>
+              </w:rPr>
+              <w:t>HTML</w:t>
+            </w:r>
+            <w:r>
+              <w:rPr>
+                <w:szCs w:val="18"/>
+              </w:rPr>
+              <w:t xml:space="preserve"> – Hypertext Markup Language</w:t>
+            </w:r>
+          </w:p>
+          <w:p>
+            <w:pPr>
+              <w:rPr>
+                <w:szCs w:val="18"/>
+              </w:rPr>
+            </w:pPr>
+            <w:r>
+              <w:rPr>
+                <w:b/>
+                <w:color w:val="0000FF"/>
+                <w:szCs w:val="18"/>
+              </w:rPr>
+              <w:t>XHTML</w:t>
+            </w:r>
+            <w:r>
+              <w:rPr>
+                <w:szCs w:val="18"/>
+              </w:rPr>
+              <w:t xml:space="preserve"> – Extended Hypertext Markup Language</w:t>
+            </w:r>
+          </w:p>
+        </w:tc>
+        <w:tc>
+          <w:tcPr>
+            <w:tcW w:w="2070" w:type="dxa"/>
+            <w:vAlign w:val="center"/>
+          </w:tcPr>
+          <w:p>
+            <w:pPr>
+              <w:rPr>
+                <w:szCs w:val="18"/>
+              </w:rPr>
+            </w:pPr>
+            <w:r>
+              <w:rPr>
+                <w:b/>
+                <w:color w:val="0000FF"/>
+                <w:szCs w:val="18"/>
+              </w:rPr>
+              <w:t xml:space="preserve">Flat File Database </w:t>
+            </w:r>
+            <w:r>
+              <w:rPr>
+                <w:szCs w:val="18"/>
+              </w:rPr>
+              <w:t>– Rely on basic text files to store information.  Still in use due to their simplicity and relatively low cost.</w:t>
+            </w:r>
+          </w:p>
+        </w:tc>
+        <w:tc>
+          <w:tcPr>
+            <w:tcW w:w="2250" w:type="dxa"/>
+            <w:vAlign w:val="center"/>
+          </w:tcPr>
+          <w:p>
+            <w:pPr>
+              <w:rPr>
+                <w:szCs w:val="18"/>
+              </w:rPr>
+            </w:pPr>
+            <w:r>
+              <w:rPr>
+                <w:b/>
+                <w:color w:val="0000FF"/>
+                <w:szCs w:val="18"/>
+              </w:rPr>
+              <w:t>Annotation</w:t>
+            </w:r>
+            <w:r>
+              <w:rPr>
+                <w:szCs w:val="18"/>
+              </w:rPr>
+              <w:t xml:space="preserve"> – Non-sequence information in a database entry.  It can include </w:t>
+            </w:r>
+            <w:r>
+              <w:rPr>
+                <w:b/>
+                <w:color w:val="E36C0A" w:themeColor="accent6" w:themeShade="BF"/>
+                <w:szCs w:val="18"/>
+              </w:rPr>
+              <w:t>interpretation of data</w:t>
+            </w:r>
+            <w:r>
+              <w:rPr>
+                <w:szCs w:val="18"/>
+              </w:rPr>
+              <w:t xml:space="preserve">, </w:t>
+            </w:r>
+            <w:r>
+              <w:rPr>
+                <w:b/>
+                <w:color w:val="E36C0A" w:themeColor="accent6" w:themeShade="BF"/>
+                <w:szCs w:val="18"/>
+              </w:rPr>
+              <w:t>relevant research citations</w:t>
+            </w:r>
+            <w:r>
+              <w:rPr>
+                <w:szCs w:val="18"/>
+              </w:rPr>
+              <w:t xml:space="preserve">, and </w:t>
+            </w:r>
+            <w:r>
+              <w:rPr>
+                <w:b/>
+                <w:color w:val="E36C0A" w:themeColor="accent6" w:themeShade="BF"/>
+                <w:szCs w:val="18"/>
+              </w:rPr>
+              <w:t>related entries in other databases</w:t>
+            </w:r>
+            <w:r>
+              <w:rPr>
+                <w:szCs w:val="18"/>
+              </w:rPr>
+              <w:t>.</w:t>
+            </w:r>
+          </w:p>
+        </w:tc>
+        <w:tc>
+          <w:tcPr>
+            <w:tcW w:w="1980" w:type="dxa"/>
+            <w:vAlign w:val="center"/>
+          </w:tcPr>
+          <w:p>
+            <w:pPr>
+              <w:rPr>
+                <w:szCs w:val="18"/>
+              </w:rPr>
+            </w:pPr>
+            <w:r>
+              <w:rPr>
+                <w:b/>
+                <w:color w:val="0000FF"/>
+                <w:szCs w:val="18"/>
+              </w:rPr>
+              <w:t>Non-redundant database</w:t>
+            </w:r>
+            <w:r>
+              <w:rPr>
+                <w:szCs w:val="18"/>
+              </w:rPr>
+              <w:t xml:space="preserve"> – Database with no duplicate entries.</w:t>
+            </w:r>
+          </w:p>
+        </w:tc>
+        <w:tc>
+          <w:tcPr>
+            <w:tcW w:w="3078" w:type="dxa"/>
+            <w:vAlign w:val="center"/>
+          </w:tcPr>
+          <w:p>
+            <w:pPr>
+              <w:rPr>
+                <w:szCs w:val="18"/>
+              </w:rPr>
+            </w:pPr>
+            <w:r>
+              <w:rPr>
+                <w:b/>
+                <w:color w:val="0000FF"/>
+                <w:szCs w:val="18"/>
+              </w:rPr>
+              <w:t xml:space="preserve">GI Number </w:t>
+            </w:r>
+            <w:r>
+              <w:rPr>
+                <w:szCs w:val="18"/>
+              </w:rPr>
+              <w:t xml:space="preserve">– Unique identifier given to a sequence. If a sequence ever changes, a new GI is assigned.  </w:t>
+            </w:r>
+          </w:p>
+          <w:p>
+            <w:pPr>
+              <w:rPr>
+                <w:szCs w:val="18"/>
+              </w:rPr>
+            </w:pPr>
+          </w:p>
+          <w:p>
+            <w:pPr>
+              <w:rPr>
+                <w:szCs w:val="18"/>
+              </w:rPr>
+            </w:pPr>
+            <w:r>
+              <w:rPr>
+                <w:b/>
+                <w:color w:val="0000FF"/>
+                <w:szCs w:val="18"/>
+              </w:rPr>
+              <w:t xml:space="preserve">Accession Number </w:t>
+            </w:r>
+            <w:r>
+              <w:rPr>
+                <w:szCs w:val="18"/>
+              </w:rPr>
+              <w:t xml:space="preserve">– Unique number assigned to a database </w:t>
+            </w:r>
+            <w:proofErr w:type="gramStart"/>
+            <w:r>
+              <w:rPr>
+                <w:szCs w:val="18"/>
+              </w:rPr>
+              <w:t>entry  and</w:t>
+            </w:r>
+            <w:proofErr w:type="gramEnd"/>
+            <w:r>
+              <w:rPr>
+                <w:szCs w:val="18"/>
+              </w:rPr>
+              <w:t xml:space="preserve"> it never changes.</w:t>
+            </w:r>
+          </w:p>
+        </w:tc>
+      </w:tr>
+    </w:tbl>
+    <w:p/>
+    <w:tbl>
+      <w:tblPr>
+        <w:tblStyle w:val="TableGrid"/>
+        <w:tblW w:w="0" w:type="auto"/>
+        <w:tblLook w:val="04A0"/>
+      </w:tblPr>
+      <w:tblGrid>
+        <w:gridCol w:w="2988"/>
+        <w:gridCol w:w="2700"/>
+        <w:gridCol w:w="3114"/>
+        <w:gridCol w:w="2934"/>
+      </w:tblGrid>
+      <w:tr>
+        <w:trPr>
+          <w:trHeight w:val="863"/>
+        </w:trPr>
+        <w:tc>
+          <w:tcPr>
+            <w:tcW w:w="2988" w:type="dxa"/>
+            <w:vAlign w:val="center"/>
+          </w:tcPr>
+          <w:p>
+            <w:pPr>
+              <w:rPr>
+                <w:szCs w:val="18"/>
+              </w:rPr>
+            </w:pPr>
+            <w:r>
+              <w:rPr>
+                <w:b/>
+                <w:color w:val="0000FF"/>
+                <w:szCs w:val="18"/>
+              </w:rPr>
+              <w:t>Ontology</w:t>
+            </w:r>
+            <w:r>
+              <w:rPr>
+                <w:szCs w:val="18"/>
+              </w:rPr>
+              <w:t xml:space="preserve"> – Set of field-specific descriptors that enable the sharing of the same concepts and definitions for specific terms.</w:t>
+            </w:r>
+          </w:p>
+        </w:tc>
+        <w:tc>
+          <w:tcPr>
+            <w:tcW w:w="2700" w:type="dxa"/>
+            <w:vAlign w:val="center"/>
+          </w:tcPr>
+          <w:p>
+            <w:pPr>
+              <w:rPr>
+                <w:szCs w:val="18"/>
+              </w:rPr>
+            </w:pPr>
+            <w:r>
+              <w:rPr>
+                <w:b/>
+                <w:color w:val="0000FF"/>
+                <w:szCs w:val="18"/>
+              </w:rPr>
+              <w:t>Gene Ontology</w:t>
+            </w:r>
+            <w:r>
+              <w:rPr>
+                <w:szCs w:val="18"/>
+              </w:rPr>
+              <w:t xml:space="preserve"> – Collaborative project that provides a controlled vocabulary that describes genes and genes associated information.</w:t>
+            </w:r>
+          </w:p>
+        </w:tc>
+        <w:tc>
+          <w:tcPr>
+            <w:tcW w:w="3114" w:type="dxa"/>
+            <w:vAlign w:val="center"/>
+          </w:tcPr>
+          <w:p>
+            <w:pPr>
+              <w:rPr>
+                <w:szCs w:val="18"/>
+              </w:rPr>
+            </w:pPr>
+            <w:r>
+              <w:rPr>
+                <w:b/>
+                <w:color w:val="0000FF"/>
+                <w:szCs w:val="18"/>
+              </w:rPr>
+              <w:t>Hypothetical Gene</w:t>
+            </w:r>
+            <w:r>
+              <w:rPr>
+                <w:szCs w:val="18"/>
+              </w:rPr>
+              <w:t xml:space="preserve"> – A gene identified in a protein sequence purely through computational methods.  No experimental data supports this as a gene.  May be correct or incorrect.</w:t>
+            </w:r>
+          </w:p>
+        </w:tc>
+        <w:tc>
+          <w:tcPr>
+            <w:tcW w:w="2934" w:type="dxa"/>
+            <w:vAlign w:val="center"/>
+          </w:tcPr>
+          <w:p>
+            <w:pPr>
+              <w:rPr>
+                <w:szCs w:val="18"/>
+              </w:rPr>
+            </w:pPr>
+            <w:r>
+              <w:rPr>
+                <w:b/>
+                <w:color w:val="0000FF"/>
+                <w:szCs w:val="18"/>
+              </w:rPr>
+              <w:t>Swiss-Prot</w:t>
+            </w:r>
+            <w:r>
+              <w:rPr>
+                <w:szCs w:val="18"/>
+              </w:rPr>
+              <w:t xml:space="preserve"> – Protein database that does not use computer based annotation.  All </w:t>
+            </w:r>
+            <w:proofErr w:type="spellStart"/>
+            <w:r>
+              <w:rPr>
+                <w:szCs w:val="18"/>
+              </w:rPr>
+              <w:t>curating</w:t>
+            </w:r>
+            <w:proofErr w:type="spellEnd"/>
+            <w:r>
+              <w:rPr>
+                <w:szCs w:val="18"/>
+              </w:rPr>
+              <w:t xml:space="preserve"> is done manually by experts.</w:t>
+            </w:r>
+          </w:p>
+        </w:tc>
+      </w:tr>
+    </w:tbl>
+    <w:p/>
+    <w:p>
+      <w:pPr>
+        <w:jc w:val="center"/>
+        <w:rPr>
+          <w:b/>
+          <w:sz w:val="24"/>
+          <w:szCs w:val="24"/>
+        </w:rPr>
+      </w:pPr>
+      <w:r>
+        <w:rPr>
+          <w:b/>
+          <w:sz w:val="24"/>
+          <w:szCs w:val="24"/>
+        </w:rPr>
+        <w:t>Three Types of Nucleotide Sequences in Databases</w:t>
+      </w:r>
+    </w:p>
+    <w:tbl>
+      <w:tblPr>
+        <w:tblStyle w:val="TableGrid"/>
+        <w:tblW w:w="0" w:type="auto"/>
+        <w:tblLook w:val="04A0"/>
+      </w:tblPr>
+      <w:tblGrid>
+        <w:gridCol w:w="4518"/>
+        <w:gridCol w:w="3870"/>
+        <w:gridCol w:w="3348"/>
+      </w:tblGrid>
+      <w:tr>
+        <w:trPr>
+          <w:trHeight w:val="719"/>
+        </w:trPr>
+        <w:tc>
+          <w:tcPr>
+            <w:tcW w:w="4518" w:type="dxa"/>
+            <w:vAlign w:val="center"/>
+          </w:tcPr>
+          <w:p>
+            <w:pPr>
+              <w:rPr>
+                <w:szCs w:val="18"/>
+              </w:rPr>
+            </w:pPr>
+            <w:r>
+              <w:rPr>
+                <w:b/>
+                <w:color w:val="0000FF"/>
+                <w:szCs w:val="18"/>
+              </w:rPr>
+              <w:t>Raw Genomic Sequence</w:t>
+            </w:r>
+            <w:r>
+              <w:rPr>
+                <w:szCs w:val="18"/>
+              </w:rPr>
+              <w:t xml:space="preserve"> – </w:t>
+            </w:r>
+            <w:r>
+              <w:rPr>
+                <w:szCs w:val="18"/>
+              </w:rPr>
+              <w:t xml:space="preserve">Represents chromosomal DNA and includes non-coding regions (e.g. introns, control </w:t>
+            </w:r>
+            <w:r>
+              <w:rPr>
+                <w:szCs w:val="18"/>
+              </w:rPr>
+              <w:t>regions</w:t>
+            </w:r>
+            <w:r>
+              <w:rPr>
+                <w:szCs w:val="18"/>
+              </w:rPr>
+              <w:t>, UTR</w:t>
+            </w:r>
+            <w:r>
+              <w:rPr>
+                <w:szCs w:val="18"/>
+              </w:rPr>
+              <w:t>) as well as coding regions (</w:t>
+            </w:r>
+            <w:r>
+              <w:rPr>
+                <w:szCs w:val="18"/>
+              </w:rPr>
+              <w:t xml:space="preserve">i.e. </w:t>
+            </w:r>
+            <w:r>
+              <w:rPr>
+                <w:szCs w:val="18"/>
+              </w:rPr>
+              <w:t>exons).</w:t>
+            </w:r>
+          </w:p>
+        </w:tc>
+        <w:tc>
+          <w:tcPr>
+            <w:tcW w:w="3870" w:type="dxa"/>
+            <w:vAlign w:val="center"/>
+          </w:tcPr>
+          <w:p>
+            <w:pPr>
+              <w:rPr>
+                <w:szCs w:val="18"/>
+              </w:rPr>
+            </w:pPr>
+            <w:proofErr w:type="spellStart"/>
+            <w:proofErr w:type="gramStart"/>
+            <w:r>
+              <w:rPr>
+                <w:b/>
+                <w:color w:val="0000FF"/>
+                <w:szCs w:val="18"/>
+              </w:rPr>
+              <w:t>cDNA</w:t>
+            </w:r>
+            <w:proofErr w:type="spellEnd"/>
+            <w:proofErr w:type="gramEnd"/>
+            <w:r>
+              <w:rPr>
+                <w:b/>
+                <w:color w:val="0000FF"/>
+                <w:szCs w:val="18"/>
+              </w:rPr>
+              <w:t xml:space="preserve"> (Complementary DNA)</w:t>
+            </w:r>
+            <w:r>
+              <w:rPr>
+                <w:szCs w:val="18"/>
+              </w:rPr>
+              <w:t xml:space="preserve"> – </w:t>
+            </w:r>
+            <w:r>
+              <w:rPr>
+                <w:szCs w:val="18"/>
+              </w:rPr>
+              <w:t xml:space="preserve">Result </w:t>
+            </w:r>
+            <w:r>
+              <w:rPr>
+                <w:b/>
+                <w:color w:val="FF0000"/>
+                <w:szCs w:val="18"/>
+              </w:rPr>
+              <w:t>of reverse transcription from RNA to DNA</w:t>
+            </w:r>
+            <w:r>
+              <w:rPr>
+                <w:szCs w:val="18"/>
+              </w:rPr>
+              <w:t>.  Does not include anything beyond the coding sequence.</w:t>
+            </w:r>
+          </w:p>
+        </w:tc>
+        <w:tc>
+          <w:tcPr>
+            <w:tcW w:w="3348" w:type="dxa"/>
+            <w:vAlign w:val="center"/>
+          </w:tcPr>
+          <w:p>
+            <w:pPr>
+              <w:rPr>
+                <w:szCs w:val="18"/>
+              </w:rPr>
+            </w:pPr>
+            <w:r>
+              <w:rPr>
+                <w:b/>
+                <w:color w:val="0000FF"/>
+                <w:szCs w:val="18"/>
+              </w:rPr>
+              <w:t>Expressed Sequence Tag (EST)</w:t>
+            </w:r>
+            <w:r>
+              <w:rPr>
+                <w:szCs w:val="18"/>
+              </w:rPr>
+              <w:t xml:space="preserve"> – </w:t>
+            </w:r>
+            <w:r>
+              <w:rPr>
+                <w:b/>
+                <w:color w:val="FF0000"/>
+                <w:szCs w:val="18"/>
+              </w:rPr>
+              <w:t xml:space="preserve">A partial </w:t>
+            </w:r>
+            <w:proofErr w:type="spellStart"/>
+            <w:r>
+              <w:rPr>
+                <w:b/>
+                <w:color w:val="FF0000"/>
+                <w:szCs w:val="18"/>
+              </w:rPr>
+              <w:t>cDNA</w:t>
+            </w:r>
+            <w:proofErr w:type="spellEnd"/>
+            <w:r>
+              <w:rPr>
+                <w:b/>
+                <w:color w:val="FF0000"/>
+                <w:szCs w:val="18"/>
+              </w:rPr>
+              <w:t xml:space="preserve"> sequence</w:t>
+            </w:r>
+            <w:r>
+              <w:rPr>
+                <w:szCs w:val="18"/>
+              </w:rPr>
+              <w:t xml:space="preserve"> that is around 300 bases in length.</w:t>
+            </w:r>
+          </w:p>
+        </w:tc>
+      </w:tr>
+    </w:tbl>
+    <w:p/>
+    <w:tbl>
+      <w:tblPr>
+        <w:tblStyle w:val="TableGrid"/>
+        <w:tblW w:w="0" w:type="auto"/>
+        <w:tblLook w:val="04A0"/>
+      </w:tblPr>
+      <w:tblGrid>
+        <w:gridCol w:w="2988"/>
+        <w:gridCol w:w="2070"/>
+        <w:gridCol w:w="1710"/>
+        <w:gridCol w:w="4968"/>
+      </w:tblGrid>
+      <w:tr>
+        <w:trPr>
+          <w:trHeight w:val="863"/>
+        </w:trPr>
+        <w:tc>
+          <w:tcPr>
+            <w:tcW w:w="2988" w:type="dxa"/>
+            <w:vAlign w:val="center"/>
+          </w:tcPr>
+          <w:p>
+            <w:pPr>
+              <w:rPr>
+                <w:szCs w:val="18"/>
+              </w:rPr>
+            </w:pPr>
+            <w:proofErr w:type="spellStart"/>
+            <w:r>
+              <w:rPr>
+                <w:b/>
+                <w:color w:val="0000FF"/>
+                <w:szCs w:val="18"/>
+              </w:rPr>
+              <w:t>Pseudogene</w:t>
+            </w:r>
+            <w:proofErr w:type="spellEnd"/>
+            <w:r>
+              <w:rPr>
+                <w:szCs w:val="18"/>
+              </w:rPr>
+              <w:t xml:space="preserve"> – Sequences in genomic DNA that is </w:t>
+            </w:r>
+            <w:r>
+              <w:rPr>
+                <w:b/>
+                <w:color w:val="FF0000"/>
+                <w:szCs w:val="18"/>
+              </w:rPr>
+              <w:t>similar to known coding genes but do not produce functional proteins</w:t>
+            </w:r>
+            <w:r>
+              <w:rPr>
+                <w:szCs w:val="18"/>
+              </w:rPr>
+              <w:t xml:space="preserve">.  Mutate faster than normal genes since no longer under selection pressure.  Possibly due to gene duplication. Up to 20,000 </w:t>
+            </w:r>
+            <w:proofErr w:type="spellStart"/>
+            <w:r>
+              <w:rPr>
+                <w:szCs w:val="18"/>
+              </w:rPr>
+              <w:t>pseudogenes</w:t>
+            </w:r>
+            <w:proofErr w:type="spellEnd"/>
+            <w:r>
+              <w:rPr>
+                <w:szCs w:val="18"/>
+              </w:rPr>
+              <w:t xml:space="preserve"> in human genome.</w:t>
+            </w:r>
+          </w:p>
+        </w:tc>
+        <w:tc>
+          <w:tcPr>
+            <w:tcW w:w="2070" w:type="dxa"/>
+            <w:vAlign w:val="center"/>
+          </w:tcPr>
+          <w:p>
+            <w:pPr>
+              <w:rPr>
+                <w:szCs w:val="18"/>
+              </w:rPr>
+            </w:pPr>
+            <w:r>
+              <w:rPr>
+                <w:b/>
+                <w:color w:val="0000FF"/>
+                <w:szCs w:val="18"/>
+              </w:rPr>
+              <w:t>Window Size</w:t>
+            </w:r>
+            <w:r>
+              <w:rPr>
+                <w:szCs w:val="18"/>
+              </w:rPr>
+              <w:t xml:space="preserve"> – Number of consecutive sequence objects used for </w:t>
+            </w:r>
+            <w:r>
+              <w:rPr>
+                <w:szCs w:val="18"/>
+              </w:rPr>
+              <w:t>comparison in a dot plot.</w:t>
+            </w:r>
+          </w:p>
+        </w:tc>
+        <w:tc>
+          <w:tcPr>
+            <w:tcW w:w="1710" w:type="dxa"/>
+            <w:vAlign w:val="center"/>
+          </w:tcPr>
+          <w:p>
+            <w:pPr>
+              <w:rPr>
+                <w:szCs w:val="18"/>
+              </w:rPr>
+            </w:pPr>
+            <w:r>
+              <w:rPr>
+                <w:b/>
+                <w:color w:val="0000FF"/>
+                <w:szCs w:val="18"/>
+              </w:rPr>
+              <w:t>Stringency</w:t>
+            </w:r>
+            <w:r>
+              <w:rPr>
+                <w:szCs w:val="18"/>
+              </w:rPr>
+              <w:t xml:space="preserve"> – </w:t>
+            </w:r>
+            <w:r>
+              <w:rPr>
+                <w:szCs w:val="18"/>
+              </w:rPr>
+              <w:t>Number of exact matches in a dot plot window that must be identical to be considered a match.</w:t>
+            </w:r>
+          </w:p>
+        </w:tc>
+        <w:tc>
+          <w:tcPr>
+            <w:tcW w:w="4968" w:type="dxa"/>
+            <w:vAlign w:val="center"/>
+          </w:tcPr>
+          <w:p>
+            <w:pPr>
+              <w:rPr>
+                <w:b/>
+                <w:color w:val="0000FF"/>
+                <w:szCs w:val="18"/>
+              </w:rPr>
+            </w:pPr>
+            <w:r>
+              <w:rPr>
+                <w:b/>
+                <w:color w:val="0000FF"/>
+                <w:szCs w:val="18"/>
+              </w:rPr>
+              <w:t>Protein versus Nucleotide Sequence Comparison</w:t>
+            </w:r>
+          </w:p>
+          <w:p>
+            <w:pPr>
+              <w:pStyle w:val="ListParagraph"/>
+              <w:numPr>
+                <w:ilvl w:val="0"/>
+                <w:numId w:val="4"/>
+              </w:numPr>
+              <w:ind w:left="162" w:hanging="162"/>
+              <w:rPr>
+                <w:szCs w:val="18"/>
+              </w:rPr>
+            </w:pPr>
+            <w:r>
+              <w:rPr>
+                <w:szCs w:val="18"/>
+              </w:rPr>
+              <w:t xml:space="preserve">Proteins have more 20 amino acids versus only 4 nucleotide bases. Hence, </w:t>
+            </w:r>
+            <w:r>
+              <w:rPr>
+                <w:b/>
+                <w:color w:val="FF0000"/>
+                <w:szCs w:val="18"/>
+              </w:rPr>
+              <w:t>one character has more information</w:t>
+            </w:r>
+            <w:r>
+              <w:rPr>
+                <w:b/>
+                <w:color w:val="FF0000"/>
+                <w:szCs w:val="18"/>
+              </w:rPr>
+              <w:t xml:space="preserve"> in a protein</w:t>
+            </w:r>
+            <w:r>
+              <w:rPr>
+                <w:szCs w:val="18"/>
+              </w:rPr>
+              <w:t>.</w:t>
+            </w:r>
+          </w:p>
+          <w:p>
+            <w:pPr>
+              <w:pStyle w:val="ListParagraph"/>
+              <w:numPr>
+                <w:ilvl w:val="0"/>
+                <w:numId w:val="4"/>
+              </w:numPr>
+              <w:ind w:left="162" w:hanging="162"/>
+              <w:rPr>
+                <w:szCs w:val="18"/>
+              </w:rPr>
+            </w:pPr>
+            <w:r>
+              <w:rPr>
+                <w:szCs w:val="18"/>
+              </w:rPr>
+              <w:t xml:space="preserve">Genetic code is redundant so </w:t>
+            </w:r>
+            <w:r>
+              <w:rPr>
+                <w:b/>
+                <w:color w:val="FF0000"/>
+                <w:szCs w:val="18"/>
+              </w:rPr>
+              <w:t xml:space="preserve">insignificant variations are filtered out when looking at </w:t>
+            </w:r>
+            <w:r>
+              <w:rPr>
+                <w:b/>
+                <w:color w:val="FF0000"/>
+                <w:szCs w:val="18"/>
+              </w:rPr>
+              <w:t>proteins</w:t>
+            </w:r>
+            <w:r>
+              <w:rPr>
+                <w:szCs w:val="18"/>
+              </w:rPr>
+              <w:t>.</w:t>
+            </w:r>
+          </w:p>
+          <w:p>
+            <w:pPr>
+              <w:pStyle w:val="ListParagraph"/>
+              <w:numPr>
+                <w:ilvl w:val="0"/>
+                <w:numId w:val="4"/>
+              </w:numPr>
+              <w:ind w:left="162" w:hanging="162"/>
+              <w:rPr>
+                <w:szCs w:val="18"/>
+              </w:rPr>
+            </w:pPr>
+            <w:r>
+              <w:rPr>
+                <w:szCs w:val="18"/>
+              </w:rPr>
+              <w:t xml:space="preserve">Structure and function of protein is entirely dependent on amino acid sequence so </w:t>
+            </w:r>
+            <w:r>
+              <w:rPr>
+                <w:b/>
+                <w:color w:val="FF0000"/>
+                <w:szCs w:val="18"/>
+              </w:rPr>
+              <w:t>amino acid sequences tend to change less over time</w:t>
+            </w:r>
+            <w:r>
+              <w:rPr>
+                <w:szCs w:val="18"/>
+              </w:rPr>
+              <w:t>.</w:t>
+            </w:r>
+          </w:p>
+        </w:tc>
+      </w:tr>
+    </w:tbl>
+    <w:p/>
+    <w:p/>
+    <w:p/>
+    <w:tbl>
+      <w:tblPr>
+        <w:tblStyle w:val="TableGrid"/>
+        <w:tblW w:w="0" w:type="auto"/>
+        <w:tblLook w:val="04A0"/>
+      </w:tblPr>
+      <w:tblGrid>
+        <w:gridCol w:w="2088"/>
+        <w:gridCol w:w="2970"/>
+        <w:gridCol w:w="3240"/>
+        <w:gridCol w:w="3438"/>
+      </w:tblGrid>
+      <w:tr>
+        <w:trPr>
+          <w:trHeight w:val="863"/>
+        </w:trPr>
+        <w:tc>
+          <w:tcPr>
+            <w:tcW w:w="2088" w:type="dxa"/>
+            <w:vAlign w:val="center"/>
+          </w:tcPr>
+          <w:p>
+            <w:pPr>
+              <w:rPr>
+                <w:szCs w:val="18"/>
+              </w:rPr>
+            </w:pPr>
+            <w:r>
+              <w:rPr>
+                <w:b/>
+                <w:color w:val="0000FF"/>
+                <w:szCs w:val="18"/>
+              </w:rPr>
+              <w:lastRenderedPageBreak/>
+              <w:t>RCSB Protein Database</w:t>
+            </w:r>
+            <w:r>
+              <w:rPr>
+                <w:szCs w:val="18"/>
+              </w:rPr>
+              <w:t xml:space="preserve"> – </w:t>
+            </w:r>
+            <w:r>
+              <w:rPr>
+                <w:szCs w:val="18"/>
+              </w:rPr>
+              <w:t>Tool</w:t>
+            </w:r>
+            <w:r>
+              <w:rPr>
+                <w:szCs w:val="18"/>
+              </w:rPr>
+              <w:t xml:space="preserve"> used to view protein structures.</w:t>
+            </w:r>
+          </w:p>
+        </w:tc>
+        <w:tc>
+          <w:tcPr>
+            <w:tcW w:w="2970" w:type="dxa"/>
+            <w:vAlign w:val="center"/>
+          </w:tcPr>
+          <w:p>
+            <w:pPr>
+              <w:rPr>
+                <w:szCs w:val="18"/>
+              </w:rPr>
+            </w:pPr>
+            <w:r>
+              <w:rPr>
+                <w:b/>
+                <w:color w:val="0000FF"/>
+                <w:szCs w:val="18"/>
+              </w:rPr>
+              <w:t xml:space="preserve">Gene </w:t>
+            </w:r>
+            <w:r>
+              <w:rPr>
+                <w:b/>
+                <w:color w:val="0000FF"/>
+                <w:szCs w:val="18"/>
+              </w:rPr>
+              <w:t>Locus Format</w:t>
+            </w:r>
+            <w:r>
+              <w:rPr>
+                <w:szCs w:val="18"/>
+              </w:rPr>
+              <w:t>:</w:t>
+            </w:r>
+          </w:p>
+          <w:p>
+            <w:pPr>
+              <w:rPr>
+                <w:szCs w:val="18"/>
+              </w:rPr>
+            </w:pPr>
+            <w:r>
+              <w:rPr>
+                <w:szCs w:val="18"/>
+              </w:rPr>
+              <w:t>{Chromosome #}.{P/Q}{Chrom</w:t>
+            </w:r>
+            <w:r>
+              <w:rPr>
+                <w:szCs w:val="18"/>
+              </w:rPr>
+              <w:t>o</w:t>
+            </w:r>
+            <w:r>
+              <w:rPr>
+                <w:szCs w:val="18"/>
+              </w:rPr>
+              <w:t>some Region}</w:t>
+            </w:r>
+          </w:p>
+          <w:p>
+            <w:pPr>
+              <w:rPr>
+                <w:szCs w:val="18"/>
+              </w:rPr>
+            </w:pPr>
+            <w:r>
+              <w:rPr>
+                <w:b/>
+                <w:color w:val="FF0000"/>
+                <w:szCs w:val="18"/>
+              </w:rPr>
+              <w:t>Example:</w:t>
+            </w:r>
+            <w:r>
+              <w:rPr>
+                <w:b/>
+                <w:color w:val="FF0000"/>
+                <w:szCs w:val="18"/>
+              </w:rPr>
+              <w:t xml:space="preserve"> </w:t>
+            </w:r>
+            <w:r>
+              <w:rPr>
+                <w:szCs w:val="18"/>
+              </w:rPr>
+              <w:t>17.p21</w:t>
+            </w:r>
+            <w:r>
+              <w:rPr>
+                <w:szCs w:val="18"/>
+              </w:rPr>
+              <w:t xml:space="preserve"> is on the P-arm of chromosome 17 in region 21.</w:t>
+            </w:r>
+          </w:p>
+        </w:tc>
+        <w:tc>
+          <w:tcPr>
+            <w:tcW w:w="3240" w:type="dxa"/>
+            <w:vAlign w:val="center"/>
+          </w:tcPr>
+          <w:p>
+            <w:pPr>
+              <w:rPr>
+                <w:szCs w:val="18"/>
+              </w:rPr>
+            </w:pPr>
+            <w:r>
+              <w:rPr>
+                <w:b/>
+                <w:color w:val="0000FF"/>
+                <w:szCs w:val="18"/>
+              </w:rPr>
+              <w:t>Nonsense Mutation</w:t>
+            </w:r>
+            <w:r>
+              <w:rPr>
+                <w:szCs w:val="18"/>
+              </w:rPr>
+              <w:t xml:space="preserve">– </w:t>
+            </w:r>
+            <w:r>
+              <w:rPr>
+                <w:szCs w:val="18"/>
+              </w:rPr>
+              <w:t xml:space="preserve">A point mutation in a DNA sequence that results in a </w:t>
+            </w:r>
+            <w:r>
+              <w:rPr>
+                <w:b/>
+                <w:color w:val="FF0000"/>
+                <w:szCs w:val="18"/>
+              </w:rPr>
+              <w:t xml:space="preserve">premature stop codon </w:t>
+            </w:r>
+            <w:r>
+              <w:rPr>
+                <w:szCs w:val="18"/>
+              </w:rPr>
+              <w:t xml:space="preserve">(or </w:t>
+            </w:r>
+            <w:r>
+              <w:rPr>
+                <w:b/>
+                <w:color w:val="0000FF"/>
+                <w:szCs w:val="18"/>
+              </w:rPr>
+              <w:t>nonsense codon</w:t>
+            </w:r>
+            <w:r>
+              <w:rPr>
+                <w:szCs w:val="18"/>
+              </w:rPr>
+              <w:t xml:space="preserve">).  The mRNA is </w:t>
+            </w:r>
+            <w:r>
+              <w:rPr>
+                <w:b/>
+                <w:color w:val="FF0000"/>
+                <w:szCs w:val="18"/>
+              </w:rPr>
+              <w:t>truncated</w:t>
+            </w:r>
+            <w:r>
+              <w:rPr>
+                <w:szCs w:val="18"/>
+              </w:rPr>
+              <w:t xml:space="preserve">, </w:t>
+            </w:r>
+            <w:r>
+              <w:rPr>
+                <w:b/>
+                <w:color w:val="FF0000"/>
+                <w:szCs w:val="18"/>
+              </w:rPr>
+              <w:t>incomplete</w:t>
+            </w:r>
+            <w:r>
+              <w:rPr>
+                <w:szCs w:val="18"/>
+              </w:rPr>
+              <w:t xml:space="preserve">, and usually </w:t>
+            </w:r>
+            <w:r>
+              <w:rPr>
+                <w:b/>
+                <w:color w:val="FF0000"/>
+                <w:szCs w:val="18"/>
+              </w:rPr>
+              <w:t>non-functional</w:t>
+            </w:r>
+            <w:r>
+              <w:rPr>
+                <w:szCs w:val="18"/>
+              </w:rPr>
+              <w:t>.</w:t>
+            </w:r>
+          </w:p>
+        </w:tc>
+        <w:tc>
+          <w:tcPr>
+            <w:tcW w:w="3438" w:type="dxa"/>
+            <w:vAlign w:val="center"/>
+          </w:tcPr>
+          <w:p>
+            <w:pPr>
+              <w:rPr>
+                <w:szCs w:val="18"/>
+              </w:rPr>
+            </w:pPr>
+            <w:proofErr w:type="spellStart"/>
+            <w:r>
+              <w:rPr>
+                <w:b/>
+                <w:color w:val="0000FF"/>
+                <w:szCs w:val="18"/>
+              </w:rPr>
+              <w:t>Missense</w:t>
+            </w:r>
+            <w:proofErr w:type="spellEnd"/>
+            <w:r>
+              <w:rPr>
+                <w:b/>
+                <w:color w:val="0000FF"/>
+                <w:szCs w:val="18"/>
+              </w:rPr>
+              <w:t xml:space="preserve"> Mutation</w:t>
+            </w:r>
+            <w:r>
+              <w:rPr>
+                <w:szCs w:val="18"/>
+              </w:rPr>
+              <w:t xml:space="preserve"> – </w:t>
+            </w:r>
+            <w:r>
+              <w:rPr>
+                <w:szCs w:val="18"/>
+              </w:rPr>
+              <w:t>A point mutation in which a single nucleotide change results in a codon that codes for a different amino acid.</w:t>
+            </w:r>
+          </w:p>
+        </w:tc>
+      </w:tr>
+    </w:tbl>
+    <w:p/>
+    <w:p>
+      <w:pPr>
+        <w:jc w:val="center"/>
+        <w:rPr>
+          <w:b/>
+          <w:sz w:val="24"/>
+          <w:szCs w:val="24"/>
+        </w:rPr>
+      </w:pPr>
+      <w:r>
+        <w:rPr>
+          <w:b/>
+          <w:sz w:val="24"/>
+          <w:szCs w:val="24"/>
+        </w:rPr>
+        <w:t>Homework #</w:t>
+      </w:r>
+      <w:r>
+        <w:rPr>
+          <w:b/>
+          <w:sz w:val="24"/>
+          <w:szCs w:val="24"/>
+        </w:rPr>
+        <w:t>4</w:t>
+      </w:r>
+      <w:r>
+        <w:rPr>
+          <w:b/>
+          <w:sz w:val="24"/>
+          <w:szCs w:val="24"/>
+        </w:rPr>
+        <w:t xml:space="preserve"> Keywords</w:t>
+      </w:r>
+    </w:p>
+    <w:tbl>
+      <w:tblPr>
+        <w:tblStyle w:val="TableGrid"/>
+        <w:tblW w:w="0" w:type="auto"/>
+        <w:tblLook w:val="04A0"/>
+      </w:tblPr>
+      <w:tblGrid>
+        <w:gridCol w:w="5868"/>
+        <w:gridCol w:w="5868"/>
+      </w:tblGrid>
+      <w:tr>
+        <w:tc>
+          <w:tcPr>
+            <w:tcW w:w="5868" w:type="dxa"/>
+            <w:vAlign w:val="center"/>
+          </w:tcPr>
+          <w:p>
+            <w:proofErr w:type="spellStart"/>
+            <w:r>
+              <w:rPr>
+                <w:b/>
+                <w:color w:val="0000FF"/>
+              </w:rPr>
+              <w:t>Purine</w:t>
+            </w:r>
+            <w:proofErr w:type="spellEnd"/>
+            <w:r>
+              <w:rPr>
+                <w:b/>
+                <w:color w:val="0000FF"/>
+              </w:rPr>
+              <w:t>:</w:t>
+            </w:r>
+            <w:r>
+              <w:t xml:space="preserve"> Adenine and Guanine</w:t>
+            </w:r>
+          </w:p>
+          <w:p>
+            <w:proofErr w:type="spellStart"/>
+            <w:r>
+              <w:rPr>
+                <w:b/>
+                <w:color w:val="0000FF"/>
+              </w:rPr>
+              <w:t>Pyrimidine</w:t>
+            </w:r>
+            <w:proofErr w:type="spellEnd"/>
+            <w:r>
+              <w:rPr>
+                <w:b/>
+                <w:color w:val="0000FF"/>
+              </w:rPr>
+              <w:t>:</w:t>
+            </w:r>
+            <w:r>
+              <w:rPr>
+                <w:b/>
+              </w:rPr>
+              <w:t xml:space="preserve"> </w:t>
+            </w:r>
+            <w:r>
+              <w:t>Cytosine and Thymine</w:t>
+            </w:r>
+          </w:p>
+          <w:p/>
+          <w:p>
+            <w:r>
+              <w:rPr>
+                <w:b/>
+                <w:color w:val="0000FF"/>
+              </w:rPr>
+              <w:t>Transition:</w:t>
+            </w:r>
+            <w:r>
+              <w:t xml:space="preserve"> Nucleotide substitution of:</w:t>
+            </w:r>
+          </w:p>
+          <w:p>
+            <w:pPr>
+              <w:pStyle w:val="ListParagraph"/>
+              <w:numPr>
+                <w:ilvl w:val="0"/>
+                <w:numId w:val="4"/>
+              </w:numPr>
+            </w:pPr>
+            <w:proofErr w:type="spellStart"/>
+            <w:r>
+              <w:t>Purine</w:t>
+            </w:r>
+            <w:proofErr w:type="spellEnd"/>
+            <w:r>
+              <w:t xml:space="preserve"> to </w:t>
+            </w:r>
+            <w:proofErr w:type="spellStart"/>
+            <w:r>
+              <w:t>Purine</w:t>
+            </w:r>
+            <w:proofErr w:type="spellEnd"/>
+          </w:p>
+          <w:p>
+            <w:pPr>
+              <w:pStyle w:val="ListParagraph"/>
+              <w:numPr>
+                <w:ilvl w:val="0"/>
+                <w:numId w:val="4"/>
+              </w:numPr>
+            </w:pPr>
+            <w:proofErr w:type="spellStart"/>
+            <w:r>
+              <w:t>Pyrimidine</w:t>
+            </w:r>
+            <w:proofErr w:type="spellEnd"/>
+            <w:r>
+              <w:t xml:space="preserve"> to </w:t>
+            </w:r>
+            <w:proofErr w:type="spellStart"/>
+            <w:r>
+              <w:t>Pyrimidine</w:t>
+            </w:r>
+            <w:proofErr w:type="spellEnd"/>
+          </w:p>
+          <w:p/>
+          <w:p>
+            <w:proofErr w:type="spellStart"/>
+            <w:r>
+              <w:rPr>
+                <w:b/>
+                <w:color w:val="0000FF"/>
+              </w:rPr>
+              <w:t>Transversion</w:t>
+            </w:r>
+            <w:proofErr w:type="spellEnd"/>
+            <w:r>
+              <w:rPr>
+                <w:b/>
+                <w:color w:val="0000FF"/>
+              </w:rPr>
+              <w:t xml:space="preserve">: </w:t>
+            </w:r>
+            <w:r>
+              <w:t>Nucleotide substitution of:</w:t>
+            </w:r>
+          </w:p>
+          <w:p>
+            <w:pPr>
+              <w:pStyle w:val="ListParagraph"/>
+              <w:numPr>
+                <w:ilvl w:val="0"/>
+                <w:numId w:val="4"/>
+              </w:numPr>
+            </w:pPr>
+            <w:proofErr w:type="spellStart"/>
+            <w:r>
+              <w:t>Purine</w:t>
+            </w:r>
+            <w:proofErr w:type="spellEnd"/>
+            <w:r>
+              <w:t xml:space="preserve"> to </w:t>
+            </w:r>
+            <w:proofErr w:type="spellStart"/>
+            <w:r>
+              <w:t>Pyrimidine</w:t>
+            </w:r>
+            <w:proofErr w:type="spellEnd"/>
+          </w:p>
+          <w:p>
+            <w:pPr>
+              <w:pStyle w:val="ListParagraph"/>
+              <w:numPr>
+                <w:ilvl w:val="0"/>
+                <w:numId w:val="4"/>
+              </w:numPr>
+            </w:pPr>
+            <w:proofErr w:type="spellStart"/>
+            <w:r>
+              <w:t>Pyrimidine</w:t>
+            </w:r>
+            <w:proofErr w:type="spellEnd"/>
+            <w:r>
+              <w:t xml:space="preserve"> to </w:t>
+            </w:r>
+            <w:proofErr w:type="spellStart"/>
+            <w:r>
+              <w:t>Purine</w:t>
+            </w:r>
+            <w:proofErr w:type="spellEnd"/>
+          </w:p>
+          <w:p/>
+          <w:p>
+            <w:r>
+              <w:rPr>
+                <w:b/>
+                <w:color w:val="FF0000"/>
+              </w:rPr>
+              <w:t xml:space="preserve">Transitions are more common than </w:t>
+            </w:r>
+            <w:proofErr w:type="spellStart"/>
+            <w:r>
+              <w:rPr>
+                <w:b/>
+                <w:color w:val="FF0000"/>
+              </w:rPr>
+              <w:t>transversions</w:t>
+            </w:r>
+            <w:proofErr w:type="spellEnd"/>
+            <w:r>
+              <w:t xml:space="preserve"> since transitions tend to have less effect on the protein sequence.</w:t>
+            </w:r>
+          </w:p>
+        </w:tc>
+        <w:tc>
+          <w:tcPr>
+            <w:tcW w:w="5868" w:type="dxa"/>
+            <w:vAlign w:val="center"/>
+          </w:tcPr>
+          <w:p>
+            <w:pPr>
+              <w:jc w:val="center"/>
+            </w:pPr>
+            <w:r>
+              <w:rPr>
+                <w:noProof/>
+              </w:rPr>
+              <w:drawing>
+                <wp:inline distT="0" distB="0" distL="0" distR="0">
+                  <wp:extent cx="2215060" cy="2366600"/>
+                  <wp:effectExtent l="19050" t="0" r="0" b="0"/>
+                  <wp:docPr id="1" name="Picture 0" descr="Transitions_&amp;_Transversions.gif"/>
+                  <wp:cNvGraphicFramePr>
+                    <a:graphicFrameLocks xmlns:a="http://schemas.openxmlformats.org/drawingml/2006/main" noChangeAspect="1"/>
+                  </wp:cNvGraphicFramePr>
+                  <a:graphic xmlns:a="http://schemas.openxmlformats.org/drawingml/2006/main">
+                    <a:graphicData uri="http://schemas.openxmlformats.org/drawingml/2006/picture">
+                      <pic:pic xmlns:pic="http://schemas.openxmlformats.org/drawingml/2006/picture">
+                        <pic:nvPicPr>
+                          <pic:cNvPr id="0" name="Transitions_&amp;_Transversions.gif"/>
+                          <pic:cNvPicPr/>
+                        </pic:nvPicPr>
+                        <pic:blipFill>
+                          <a:blip r:embed="rId9" cstate="print"/>
+                          <a:stretch>
+                            <a:fillRect/>
+                          </a:stretch>
+                        </pic:blipFill>
+                        <pic:spPr>
+                          <a:xfrm>
+                            <a:off x="0" y="0"/>
+                            <a:ext cx="2215349" cy="2366909"/>
+                          </a:xfrm>
+                          <a:prstGeom prst="rect">
+                            <a:avLst/>
+                          </a:prstGeom>
+                        </pic:spPr>
+                      </pic:pic>
+                    </a:graphicData>
+                  </a:graphic>
+                </wp:inline>
+              </w:drawing>
+            </w:r>
+          </w:p>
+        </w:tc>
+      </w:tr>
+    </w:tbl>
+    <w:p/>
+    <w:tbl>
+      <w:tblPr>
+        <w:tblStyle w:val="TableGrid"/>
+        <w:tblW w:w="0" w:type="auto"/>
+        <w:tblLook w:val="04A0"/>
+      </w:tblPr>
+      <w:tblGrid>
+        <w:gridCol w:w="2538"/>
+        <w:gridCol w:w="2700"/>
+        <w:gridCol w:w="3060"/>
+        <w:gridCol w:w="3438"/>
+      </w:tblGrid>
+      <w:tr>
+        <w:trPr>
+          <w:trHeight w:val="863"/>
+        </w:trPr>
+        <w:tc>
+          <w:tcPr>
+            <w:tcW w:w="2538" w:type="dxa"/>
+            <w:vAlign w:val="center"/>
+          </w:tcPr>
+          <w:p>
+            <w:pPr>
+              <w:rPr>
+                <w:szCs w:val="18"/>
+              </w:rPr>
+            </w:pPr>
+            <w:r>
+              <w:rPr>
+                <w:b/>
+                <w:color w:val="0000FF"/>
+                <w:szCs w:val="18"/>
+              </w:rPr>
+              <w:t>Silent Mutation</w:t>
+            </w:r>
+            <w:r>
+              <w:rPr>
+                <w:szCs w:val="18"/>
+              </w:rPr>
+              <w:t xml:space="preserve"> – Point mutation that does not affect the amino acid sequence of a protein.  Can </w:t>
+            </w:r>
+            <w:r>
+              <w:rPr>
+                <w:b/>
+                <w:color w:val="FF0000"/>
+                <w:szCs w:val="18"/>
+              </w:rPr>
+              <w:t>occur in both coding and non-coding regions</w:t>
+            </w:r>
+            <w:r>
+              <w:rPr>
+                <w:szCs w:val="18"/>
+              </w:rPr>
+              <w:t>.</w:t>
+            </w:r>
+          </w:p>
+        </w:tc>
+        <w:tc>
+          <w:tcPr>
+            <w:tcW w:w="2700" w:type="dxa"/>
+            <w:vAlign w:val="center"/>
+          </w:tcPr>
+          <w:p>
+            <w:pPr>
+              <w:rPr>
+                <w:szCs w:val="18"/>
+              </w:rPr>
+            </w:pPr>
+            <w:r>
+              <w:rPr>
+                <w:b/>
+                <w:color w:val="0000FF"/>
+                <w:szCs w:val="18"/>
+              </w:rPr>
+              <w:t>Syno</w:t>
+            </w:r>
+            <w:r>
+              <w:rPr>
+                <w:b/>
+                <w:color w:val="0000FF"/>
+                <w:szCs w:val="18"/>
+              </w:rPr>
+              <w:t>nym</w:t>
+            </w:r>
+            <w:r>
+              <w:rPr>
+                <w:b/>
+                <w:color w:val="0000FF"/>
+                <w:szCs w:val="18"/>
+              </w:rPr>
+              <w:t xml:space="preserve">ous </w:t>
+            </w:r>
+            <w:r>
+              <w:rPr>
+                <w:b/>
+                <w:color w:val="0000FF"/>
+                <w:szCs w:val="18"/>
+              </w:rPr>
+              <w:t>Mutation</w:t>
+            </w:r>
+            <w:r>
+              <w:rPr>
+                <w:szCs w:val="18"/>
+              </w:rPr>
+              <w:t xml:space="preserve">: Point mutation that does not affect the amino acid sequence of the gene.  Limited to those </w:t>
+            </w:r>
+            <w:r>
+              <w:rPr>
+                <w:b/>
+                <w:color w:val="FF0000"/>
+                <w:szCs w:val="18"/>
+              </w:rPr>
+              <w:t>substitutions in the coding region</w:t>
+            </w:r>
+            <w:r>
+              <w:rPr>
+                <w:szCs w:val="18"/>
+              </w:rPr>
+              <w:t xml:space="preserve"> (i.e. exons).</w:t>
+            </w:r>
+          </w:p>
+        </w:tc>
+        <w:tc>
+          <w:tcPr>
+            <w:tcW w:w="3060" w:type="dxa"/>
+            <w:vAlign w:val="center"/>
+          </w:tcPr>
+          <w:p>
+            <w:pPr>
+              <w:rPr>
+                <w:szCs w:val="18"/>
+              </w:rPr>
+            </w:pPr>
+            <w:r>
+              <w:rPr>
+                <w:b/>
+                <w:color w:val="0000FF"/>
+                <w:szCs w:val="18"/>
+              </w:rPr>
+              <w:t>“</w:t>
+            </w:r>
+            <w:proofErr w:type="spellStart"/>
+            <w:r>
+              <w:rPr>
+                <w:b/>
+                <w:color w:val="0000FF"/>
+                <w:szCs w:val="18"/>
+              </w:rPr>
+              <w:t>misc_feature</w:t>
+            </w:r>
+            <w:proofErr w:type="spellEnd"/>
+            <w:r>
+              <w:rPr>
+                <w:b/>
+                <w:color w:val="0000FF"/>
+                <w:szCs w:val="18"/>
+              </w:rPr>
+              <w:t>”</w:t>
+            </w:r>
+            <w:r>
+              <w:rPr>
+                <w:szCs w:val="18"/>
+              </w:rPr>
+              <w:t xml:space="preserve">– </w:t>
+            </w:r>
+            <w:r>
+              <w:rPr>
+                <w:szCs w:val="18"/>
+              </w:rPr>
+              <w:t xml:space="preserve">Notation in a </w:t>
+            </w:r>
+            <w:proofErr w:type="spellStart"/>
+            <w:r>
+              <w:rPr>
+                <w:szCs w:val="18"/>
+              </w:rPr>
+              <w:t>Genbank</w:t>
+            </w:r>
+            <w:proofErr w:type="spellEnd"/>
+            <w:r>
+              <w:rPr>
+                <w:szCs w:val="18"/>
+              </w:rPr>
+              <w:t xml:space="preserve"> record to indicate a noteworthy feature in a sequence. </w:t>
+            </w:r>
+          </w:p>
+          <w:p>
+            <w:pPr>
+              <w:rPr>
+                <w:szCs w:val="18"/>
+              </w:rPr>
+            </w:pPr>
+            <w:r>
+              <w:rPr>
+                <w:b/>
+                <w:color w:val="FF0000"/>
+                <w:szCs w:val="18"/>
+              </w:rPr>
+              <w:t>Example:</w:t>
+            </w:r>
+            <w:r>
+              <w:rPr>
+                <w:szCs w:val="18"/>
+              </w:rPr>
+              <w:t xml:space="preserve"> “</w:t>
+            </w:r>
+            <w:r>
+              <w:rPr>
+                <w:b/>
+                <w:color w:val="FF0000"/>
+                <w:szCs w:val="18"/>
+              </w:rPr>
+              <w:t>polymorphic (TAAA</w:t>
+            </w:r>
+            <w:proofErr w:type="gramStart"/>
+            <w:r>
+              <w:rPr>
+                <w:b/>
+                <w:color w:val="FF0000"/>
+                <w:szCs w:val="18"/>
+              </w:rPr>
+              <w:t>)n</w:t>
+            </w:r>
+            <w:proofErr w:type="gramEnd"/>
+            <w:r>
+              <w:rPr>
+                <w:szCs w:val="18"/>
+              </w:rPr>
+              <w:t>” is a repeat sequence of “TAAA” multiple times.</w:t>
+            </w:r>
+          </w:p>
+        </w:tc>
+        <w:tc>
+          <w:tcPr>
+            <w:tcW w:w="3438" w:type="dxa"/>
+            <w:vAlign w:val="center"/>
+          </w:tcPr>
+          <w:p>
+            <w:pPr>
+              <w:rPr>
+                <w:szCs w:val="18"/>
+              </w:rPr>
+            </w:pPr>
+            <w:proofErr w:type="spellStart"/>
+            <w:r>
+              <w:rPr>
+                <w:b/>
+                <w:color w:val="0000FF"/>
+                <w:szCs w:val="18"/>
+              </w:rPr>
+              <w:t>Missense</w:t>
+            </w:r>
+            <w:proofErr w:type="spellEnd"/>
+            <w:r>
+              <w:rPr>
+                <w:b/>
+                <w:color w:val="0000FF"/>
+                <w:szCs w:val="18"/>
+              </w:rPr>
+              <w:t xml:space="preserve"> Mutation</w:t>
+            </w:r>
+            <w:r>
+              <w:rPr>
+                <w:szCs w:val="18"/>
+              </w:rPr>
+              <w:t xml:space="preserve"> – A point mutation in which a single nucleotide change results in a codon that codes for a different amino acid.</w:t>
+            </w:r>
+          </w:p>
+        </w:tc>
+      </w:tr>
+    </w:tbl>
+    <w:p/>
+    <w:tbl>
+      <w:tblPr>
+        <w:tblStyle w:val="TableGrid"/>
+        <w:tblW w:w="0" w:type="auto"/>
+        <w:tblLook w:val="04A0"/>
+      </w:tblPr>
+      <w:tblGrid>
+        <w:gridCol w:w="2538"/>
+        <w:gridCol w:w="2700"/>
+        <w:gridCol w:w="3060"/>
+        <w:gridCol w:w="3438"/>
+      </w:tblGrid>
+      <w:tr>
+        <w:trPr>
+          <w:trHeight w:val="863"/>
+        </w:trPr>
+        <w:tc>
+          <w:tcPr>
+            <w:tcW w:w="2538" w:type="dxa"/>
+            <w:vAlign w:val="center"/>
+          </w:tcPr>
+          <w:p>
+            <w:pPr>
+              <w:rPr>
+                <w:szCs w:val="18"/>
+              </w:rPr>
+            </w:pPr>
+            <w:r>
+              <w:rPr>
+                <w:b/>
+                <w:color w:val="0000FF"/>
+                <w:szCs w:val="18"/>
+              </w:rPr>
+              <w:t>Needleman-</w:t>
+            </w:r>
+            <w:proofErr w:type="spellStart"/>
+            <w:r>
+              <w:rPr>
+                <w:b/>
+                <w:color w:val="0000FF"/>
+                <w:szCs w:val="18"/>
+              </w:rPr>
+              <w:t>Wunsch</w:t>
+            </w:r>
+            <w:proofErr w:type="spellEnd"/>
+            <w:r>
+              <w:rPr>
+                <w:szCs w:val="18"/>
+              </w:rPr>
+              <w:t xml:space="preserve"> – </w:t>
+            </w:r>
+            <w:r>
+              <w:rPr>
+                <w:b/>
+                <w:color w:val="FF0000"/>
+                <w:szCs w:val="18"/>
+              </w:rPr>
+              <w:t xml:space="preserve">Global sequence alignment </w:t>
+            </w:r>
+            <w:r>
+              <w:rPr>
+                <w:szCs w:val="18"/>
+              </w:rPr>
+              <w:t>dynamic programming algorithm.</w:t>
+            </w:r>
+            <w:r>
+              <w:rPr>
+                <w:szCs w:val="18"/>
+              </w:rPr>
+              <w:t xml:space="preserve"> </w:t>
+            </w:r>
+          </w:p>
+          <w:p>
+            <w:pPr>
+              <w:rPr>
+                <w:szCs w:val="18"/>
+              </w:rPr>
+            </w:pPr>
+          </w:p>
+          <w:p>
+            <w:pPr>
+              <w:rPr>
+                <w:szCs w:val="18"/>
+              </w:rPr>
+            </w:pPr>
+            <w:r>
+              <w:rPr>
+                <w:szCs w:val="18"/>
+              </w:rPr>
+              <w:t xml:space="preserve">Most </w:t>
+            </w:r>
+            <w:r>
+              <w:rPr>
+                <w:b/>
+                <w:color w:val="FF0000"/>
+                <w:szCs w:val="18"/>
+              </w:rPr>
+              <w:t>rigorous</w:t>
+            </w:r>
+            <w:r>
+              <w:rPr>
+                <w:szCs w:val="18"/>
+              </w:rPr>
+              <w:t xml:space="preserve"> and </w:t>
+            </w:r>
+            <w:r>
+              <w:rPr>
+                <w:b/>
+                <w:color w:val="FF0000"/>
+                <w:szCs w:val="18"/>
+              </w:rPr>
+              <w:t>guaranteed to return the best alignment</w:t>
+            </w:r>
+            <w:r>
+              <w:rPr>
+                <w:szCs w:val="18"/>
+              </w:rPr>
+              <w:t>.</w:t>
+            </w:r>
+          </w:p>
+        </w:tc>
+        <w:tc>
+          <w:tcPr>
+            <w:tcW w:w="2700" w:type="dxa"/>
+            <w:vAlign w:val="center"/>
+          </w:tcPr>
+          <w:p>
+            <w:pPr>
+              <w:rPr>
+                <w:szCs w:val="18"/>
+              </w:rPr>
+            </w:pPr>
+            <w:r>
+              <w:rPr>
+                <w:b/>
+                <w:color w:val="0000FF"/>
+                <w:szCs w:val="18"/>
+              </w:rPr>
+              <w:t>Smith-Waterman</w:t>
+            </w:r>
+            <w:r>
+              <w:rPr>
+                <w:szCs w:val="18"/>
+              </w:rPr>
+              <w:t xml:space="preserve"> – </w:t>
+            </w:r>
+            <w:r>
+              <w:rPr>
+                <w:b/>
+                <w:color w:val="00B050"/>
+                <w:szCs w:val="18"/>
+              </w:rPr>
+              <w:t>Local</w:t>
+            </w:r>
+            <w:r>
+              <w:rPr>
+                <w:b/>
+                <w:color w:val="FF0000"/>
+                <w:szCs w:val="18"/>
+              </w:rPr>
+              <w:t xml:space="preserve"> sequence alignment </w:t>
+            </w:r>
+            <w:r>
+              <w:rPr>
+                <w:szCs w:val="18"/>
+              </w:rPr>
+              <w:t>dynamic programming algorithm.</w:t>
+            </w:r>
+          </w:p>
+          <w:p>
+            <w:pPr>
+              <w:rPr>
+                <w:szCs w:val="18"/>
+              </w:rPr>
+            </w:pPr>
+          </w:p>
+          <w:p>
+            <w:pPr>
+              <w:rPr>
+                <w:szCs w:val="18"/>
+              </w:rPr>
+            </w:pPr>
+            <w:r>
+              <w:rPr>
+                <w:szCs w:val="18"/>
+              </w:rPr>
+              <w:t xml:space="preserve">Most </w:t>
+            </w:r>
+            <w:r>
+              <w:rPr>
+                <w:b/>
+                <w:color w:val="FF0000"/>
+                <w:szCs w:val="18"/>
+              </w:rPr>
+              <w:t>rigorous</w:t>
+            </w:r>
+            <w:r>
+              <w:rPr>
+                <w:szCs w:val="18"/>
+              </w:rPr>
+              <w:t xml:space="preserve"> and </w:t>
+            </w:r>
+            <w:r>
+              <w:rPr>
+                <w:b/>
+                <w:color w:val="FF0000"/>
+                <w:szCs w:val="18"/>
+              </w:rPr>
+              <w:t>guaranteed to return the best alignment</w:t>
+            </w:r>
+            <w:r>
+              <w:rPr>
+                <w:szCs w:val="18"/>
+              </w:rPr>
+              <w:t>.</w:t>
+            </w:r>
+          </w:p>
+          <w:p>
+            <w:pPr>
+              <w:rPr>
+                <w:szCs w:val="18"/>
+              </w:rPr>
+            </w:pPr>
+          </w:p>
+          <w:p>
+            <w:pPr>
+              <w:rPr>
+                <w:szCs w:val="18"/>
+              </w:rPr>
+            </w:pPr>
+            <w:r>
+              <w:rPr>
+                <w:b/>
+                <w:color w:val="0000FF"/>
+                <w:szCs w:val="18"/>
+              </w:rPr>
+              <w:t>SSEARCH</w:t>
+            </w:r>
+            <w:r>
+              <w:rPr>
+                <w:b/>
+                <w:color w:val="0000FF"/>
+                <w:szCs w:val="18"/>
+              </w:rPr>
+              <w:t xml:space="preserve"> </w:t>
+            </w:r>
+            <w:r>
+              <w:rPr>
+                <w:szCs w:val="18"/>
+              </w:rPr>
+              <w:t>– Alignment program built off of Smith-Waterman.</w:t>
+            </w:r>
+          </w:p>
+        </w:tc>
+        <w:tc>
+          <w:tcPr>
+            <w:tcW w:w="3060" w:type="dxa"/>
+            <w:vAlign w:val="center"/>
+          </w:tcPr>
+          <w:p>
+            <w:pPr>
+              <w:rPr>
+                <w:szCs w:val="18"/>
+              </w:rPr>
+            </w:pPr>
+            <w:r>
+              <w:rPr>
+                <w:b/>
+                <w:color w:val="0000FF"/>
+                <w:szCs w:val="18"/>
+              </w:rPr>
+              <w:t xml:space="preserve">Twilight Zone </w:t>
+            </w:r>
+            <w:r>
+              <w:rPr>
+                <w:szCs w:val="18"/>
+              </w:rPr>
+              <w:t xml:space="preserve">– </w:t>
+            </w:r>
+            <w:r>
+              <w:rPr>
+                <w:szCs w:val="18"/>
+              </w:rPr>
+              <w:t xml:space="preserve">Region </w:t>
+            </w:r>
+            <w:r>
+              <w:rPr>
+                <w:b/>
+                <w:color w:val="FF0000"/>
+                <w:szCs w:val="18"/>
+              </w:rPr>
+              <w:t>between 20% and 30% identity in amino acid</w:t>
+            </w:r>
+            <w:r>
+              <w:rPr>
+                <w:szCs w:val="18"/>
+              </w:rPr>
+              <w:t xml:space="preserve"> sequences.  Homology may exist between the proteins but cannot be reliably assumed in the absence of other experimental data.</w:t>
+            </w:r>
+          </w:p>
+        </w:tc>
+        <w:tc>
+          <w:tcPr>
+            <w:tcW w:w="3438" w:type="dxa"/>
+            <w:vAlign w:val="center"/>
+          </w:tcPr>
+          <w:p>
+            <w:pPr>
+              <w:rPr>
+                <w:szCs w:val="18"/>
+              </w:rPr>
+            </w:pPr>
+            <w:r>
+              <w:rPr>
+                <w:b/>
+                <w:color w:val="0000FF"/>
+                <w:szCs w:val="18"/>
+              </w:rPr>
+              <w:t>Midnight Zone</w:t>
+            </w:r>
+            <w:r>
+              <w:rPr>
+                <w:szCs w:val="18"/>
+              </w:rPr>
+              <w:t xml:space="preserve"> – </w:t>
+            </w:r>
+            <w:r>
+              <w:rPr>
+                <w:szCs w:val="18"/>
+              </w:rPr>
+              <w:t xml:space="preserve">Region where there is </w:t>
+            </w:r>
+            <w:r>
+              <w:rPr>
+                <w:b/>
+                <w:color w:val="FF0000"/>
+                <w:szCs w:val="18"/>
+              </w:rPr>
+              <w:t>less than 20% identity</w:t>
+            </w:r>
+            <w:r>
+              <w:rPr>
+                <w:szCs w:val="18"/>
+              </w:rPr>
+              <w:t xml:space="preserve"> between two amino acid sequences. Very unlikely the two sequences are homologous.</w:t>
+            </w:r>
+          </w:p>
+        </w:tc>
+      </w:tr>
+    </w:tbl>
+    <w:p/>
+    <w:tbl>
+      <w:tblPr>
+        <w:tblStyle w:val="TableGrid"/>
+        <w:tblW w:w="0" w:type="auto"/>
+        <w:tblLook w:val="04A0"/>
+      </w:tblPr>
+      <w:tblGrid>
+        <w:gridCol w:w="1638"/>
+        <w:gridCol w:w="2340"/>
+        <w:gridCol w:w="2700"/>
+        <w:gridCol w:w="5058"/>
+      </w:tblGrid>
+      <w:tr>
+        <w:trPr>
+          <w:trHeight w:val="863"/>
+        </w:trPr>
+        <w:tc>
+          <w:tcPr>
+            <w:tcW w:w="1638" w:type="dxa"/>
+            <w:vAlign w:val="center"/>
+          </w:tcPr>
+          <w:p>
+            <w:pPr>
+              <w:rPr>
+                <w:szCs w:val="18"/>
+              </w:rPr>
+            </w:pPr>
+            <w:r>
+              <w:rPr>
+                <w:b/>
+                <w:color w:val="0000FF"/>
+                <w:szCs w:val="18"/>
+              </w:rPr>
+              <w:t xml:space="preserve">Gap Penalty </w:t>
+            </w:r>
+            <w:r>
+              <w:rPr>
+                <w:szCs w:val="18"/>
+              </w:rPr>
+              <w:t>– Penalty that is subtracted from the alignment score anytime a gap is inserted in the alignment.</w:t>
+            </w:r>
+          </w:p>
+        </w:tc>
+        <w:tc>
+          <w:tcPr>
+            <w:tcW w:w="2340" w:type="dxa"/>
+            <w:vAlign w:val="center"/>
+          </w:tcPr>
+          <w:p>
+            <w:pPr>
+              <w:rPr>
+                <w:szCs w:val="18"/>
+              </w:rPr>
+            </w:pPr>
+            <w:r>
+              <w:rPr>
+                <w:b/>
+                <w:color w:val="0000FF"/>
+                <w:szCs w:val="18"/>
+              </w:rPr>
+              <w:t xml:space="preserve">Gap Extension Penalty </w:t>
+            </w:r>
+            <w:r>
+              <w:rPr>
+                <w:szCs w:val="18"/>
+              </w:rPr>
+              <w:t>– Penalty to extend an existing gap.  This penalty is generally less than when a new gap is inserted.</w:t>
+            </w:r>
+          </w:p>
+        </w:tc>
+        <w:tc>
+          <w:tcPr>
+            <w:tcW w:w="2700" w:type="dxa"/>
+            <w:vAlign w:val="center"/>
+          </w:tcPr>
+          <w:p>
+            <w:pPr>
+              <w:rPr>
+                <w:szCs w:val="18"/>
+              </w:rPr>
+            </w:pPr>
+            <w:r>
+              <w:rPr>
+                <w:b/>
+                <w:color w:val="0000FF"/>
+                <w:szCs w:val="18"/>
+              </w:rPr>
+              <w:t xml:space="preserve">Gap Penalty Differences Based on Amino Acids </w:t>
+            </w:r>
+            <w:r>
+              <w:rPr>
+                <w:szCs w:val="18"/>
+              </w:rPr>
+              <w:t xml:space="preserve">– Some amino acids tend to be more important for a protein’s protein (e.g. </w:t>
+            </w:r>
+            <w:r>
+              <w:rPr>
+                <w:b/>
+                <w:color w:val="FF0000"/>
+                <w:szCs w:val="18"/>
+              </w:rPr>
+              <w:t>Tryptophan</w:t>
+            </w:r>
+            <w:r>
+              <w:rPr>
+                <w:szCs w:val="18"/>
+              </w:rPr>
+              <w:t>).  Hence, depending on the amino acid, the gap penalty may vary.</w:t>
+            </w:r>
+          </w:p>
+        </w:tc>
+        <w:tc>
+          <w:tcPr>
+            <w:tcW w:w="5058" w:type="dxa"/>
+            <w:vAlign w:val="center"/>
+          </w:tcPr>
+          <w:p>
+            <w:pPr>
+              <w:rPr>
+                <w:szCs w:val="18"/>
+              </w:rPr>
+            </w:pPr>
+            <w:r>
+              <w:rPr>
+                <w:b/>
+                <w:color w:val="0000FF"/>
+                <w:szCs w:val="18"/>
+              </w:rPr>
+              <w:t>FASTA</w:t>
+            </w:r>
+            <w:r>
+              <w:rPr>
+                <w:szCs w:val="18"/>
+              </w:rPr>
+              <w:t xml:space="preserve"> and </w:t>
+            </w:r>
+            <w:r>
+              <w:rPr>
+                <w:b/>
+                <w:color w:val="0000FF"/>
+                <w:szCs w:val="18"/>
+              </w:rPr>
+              <w:t>BLAST</w:t>
+            </w:r>
+            <w:r>
+              <w:rPr>
+                <w:b/>
+                <w:color w:val="0000FF"/>
+                <w:szCs w:val="18"/>
+              </w:rPr>
+              <w:t>:</w:t>
+            </w:r>
+            <w:r>
+              <w:rPr>
+                <w:szCs w:val="18"/>
+              </w:rPr>
+              <w:t xml:space="preserve"> Heuristic based sequence alignment programs.  Use </w:t>
+            </w:r>
+            <w:r>
+              <w:rPr>
+                <w:b/>
+                <w:color w:val="FF0000"/>
+                <w:szCs w:val="18"/>
+              </w:rPr>
+              <w:t>heuristic to filter possible matches then runs dynamic program on those that passed the heuristic test</w:t>
+            </w:r>
+            <w:r>
+              <w:rPr>
+                <w:szCs w:val="18"/>
+              </w:rPr>
+              <w:t>.</w:t>
+            </w:r>
+          </w:p>
+          <w:p>
+            <w:pPr>
+              <w:rPr>
+                <w:szCs w:val="18"/>
+              </w:rPr>
+            </w:pPr>
+          </w:p>
+          <w:p>
+            <w:pPr>
+              <w:rPr>
+                <w:szCs w:val="18"/>
+              </w:rPr>
+            </w:pPr>
+            <w:r>
+              <w:rPr>
+                <w:b/>
+                <w:color w:val="0000FF"/>
+                <w:szCs w:val="18"/>
+              </w:rPr>
+              <w:t>FASTA</w:t>
+            </w:r>
+            <w:r>
+              <w:rPr>
+                <w:szCs w:val="18"/>
+              </w:rPr>
+              <w:t xml:space="preserve"> is a fast database-search method based on </w:t>
+            </w:r>
+            <w:r>
+              <w:rPr>
+                <w:b/>
+                <w:color w:val="FF0000"/>
+                <w:szCs w:val="18"/>
+              </w:rPr>
+              <w:t>matching short identical sequences</w:t>
+            </w:r>
+            <w:r>
+              <w:rPr>
+                <w:szCs w:val="18"/>
+              </w:rPr>
+              <w:t>.</w:t>
+            </w:r>
+          </w:p>
+          <w:p>
+            <w:pPr>
+              <w:rPr>
+                <w:szCs w:val="18"/>
+              </w:rPr>
+            </w:pPr>
+          </w:p>
+          <w:p>
+            <w:pPr>
+              <w:rPr>
+                <w:szCs w:val="18"/>
+              </w:rPr>
+            </w:pPr>
+            <w:r>
+              <w:rPr>
+                <w:b/>
+                <w:color w:val="0000FF"/>
+                <w:szCs w:val="18"/>
+              </w:rPr>
+              <w:t>BLAST</w:t>
+            </w:r>
+            <w:r>
+              <w:rPr>
+                <w:szCs w:val="18"/>
+              </w:rPr>
+              <w:t xml:space="preserve"> based on finding </w:t>
+            </w:r>
+            <w:r>
+              <w:rPr>
+                <w:b/>
+                <w:color w:val="FF0000"/>
+                <w:szCs w:val="18"/>
+              </w:rPr>
+              <w:t xml:space="preserve">very similar short </w:t>
+            </w:r>
+            <w:r>
+              <w:rPr>
+                <w:b/>
+                <w:color w:val="FF0000"/>
+                <w:szCs w:val="18"/>
+              </w:rPr>
+              <w:t>segments</w:t>
+            </w:r>
+            <w:r>
+              <w:rPr>
+                <w:szCs w:val="18"/>
+              </w:rPr>
+              <w:t>.</w:t>
+            </w:r>
+          </w:p>
+        </w:tc>
+      </w:tr>
+    </w:tbl>
+    <w:p/>
+    <w:tbl>
+      <w:tblPr>
+        <w:tblStyle w:val="TableGrid"/>
+        <w:tblW w:w="11736" w:type="dxa"/>
+        <w:tblLook w:val="04A0"/>
+      </w:tblPr>
+      <w:tblGrid>
+        <w:gridCol w:w="2538"/>
+        <w:gridCol w:w="2700"/>
+        <w:gridCol w:w="3060"/>
+        <w:gridCol w:w="3438"/>
+      </w:tblGrid>
+      <w:tr>
+        <w:trPr>
+          <w:trHeight w:val="863"/>
+        </w:trPr>
+        <w:tc>
+          <w:tcPr>
+            <w:tcW w:w="2538" w:type="dxa"/>
+            <w:vAlign w:val="center"/>
+          </w:tcPr>
+          <w:p>
+            <w:pPr>
+              <w:pStyle w:val="NoSpacing"/>
+            </w:pPr>
+            <w:r>
+              <w:rPr>
+                <w:b/>
+                <w:color w:val="0000FF"/>
+              </w:rPr>
+              <w:t>Phenotype:</w:t>
+            </w:r>
+            <w:r>
+              <w:t xml:space="preserve"> A composite of an organism’s observable characteristics or traits.  It is related to but not entirely dependent on the genotype as two organisms may have the same genotype but different physical characteristics due to the environmental factors.</w:t>
+            </w:r>
+          </w:p>
+        </w:tc>
+        <w:tc>
+          <w:tcPr>
+            <w:tcW w:w="2700" w:type="dxa"/>
+            <w:vAlign w:val="center"/>
+          </w:tcPr>
+          <w:p>
+            <w:pPr>
+              <w:rPr>
+                <w:szCs w:val="18"/>
+              </w:rPr>
+            </w:pPr>
+            <w:r>
+              <w:rPr>
+                <w:b/>
+                <w:color w:val="0000FF"/>
+                <w:szCs w:val="18"/>
+              </w:rPr>
+              <w:t xml:space="preserve">Using Different Substitution Matrices </w:t>
+            </w:r>
+            <w:r>
+              <w:rPr>
+                <w:szCs w:val="18"/>
+              </w:rPr>
+              <w:t>– A single substitution score matrix is not ideal for all cases.  Differences can include:</w:t>
+            </w:r>
+          </w:p>
+          <w:p>
+            <w:pPr>
+              <w:pStyle w:val="ListParagraph"/>
+              <w:numPr>
+                <w:ilvl w:val="0"/>
+                <w:numId w:val="4"/>
+              </w:numPr>
+              <w:ind w:left="162" w:hanging="162"/>
+              <w:rPr>
+                <w:szCs w:val="18"/>
+              </w:rPr>
+            </w:pPr>
+            <w:r>
+              <w:rPr>
+                <w:szCs w:val="18"/>
+              </w:rPr>
+              <w:t>Degree of similarity between the sequences</w:t>
+            </w:r>
+          </w:p>
+          <w:p>
+            <w:pPr>
+              <w:pStyle w:val="ListParagraph"/>
+              <w:numPr>
+                <w:ilvl w:val="0"/>
+                <w:numId w:val="4"/>
+              </w:numPr>
+              <w:ind w:left="162" w:hanging="162"/>
+              <w:rPr>
+                <w:szCs w:val="18"/>
+              </w:rPr>
+            </w:pPr>
+            <w:r>
+              <w:rPr>
+                <w:szCs w:val="18"/>
+              </w:rPr>
+              <w:t>Looking for closely related sequences or very distantly related evolution relationships</w:t>
+            </w:r>
+          </w:p>
+        </w:tc>
+        <w:tc>
+          <w:tcPr>
+            <w:tcW w:w="3060" w:type="dxa"/>
+            <w:vAlign w:val="center"/>
+          </w:tcPr>
+          <w:p>
+            <w:pPr>
+              <w:rPr>
+                <w:szCs w:val="18"/>
+              </w:rPr>
+            </w:pPr>
+            <w:proofErr w:type="spellStart"/>
+            <w:r>
+              <w:rPr>
+                <w:b/>
+                <w:color w:val="0000FF"/>
+                <w:szCs w:val="18"/>
+              </w:rPr>
+              <w:t>Blastp</w:t>
+            </w:r>
+            <w:proofErr w:type="spellEnd"/>
+            <w:r>
+              <w:rPr>
+                <w:szCs w:val="18"/>
+              </w:rPr>
+              <w:t xml:space="preserve"> – Compares a query protein sequence against a protein database.</w:t>
+            </w:r>
+          </w:p>
+          <w:p>
+            <w:pPr>
+              <w:rPr>
+                <w:szCs w:val="18"/>
+              </w:rPr>
+            </w:pPr>
+          </w:p>
+          <w:p>
+            <w:pPr>
+              <w:rPr>
+                <w:szCs w:val="18"/>
+              </w:rPr>
+            </w:pPr>
+            <w:proofErr w:type="spellStart"/>
+            <w:r>
+              <w:rPr>
+                <w:b/>
+                <w:color w:val="0000FF"/>
+                <w:szCs w:val="18"/>
+              </w:rPr>
+              <w:t>Blastn</w:t>
+            </w:r>
+            <w:proofErr w:type="spellEnd"/>
+            <w:r>
+              <w:rPr>
+                <w:szCs w:val="18"/>
+              </w:rPr>
+              <w:t xml:space="preserve"> – Compares a query nucleotide sequence against a nucleotide database.</w:t>
+            </w:r>
+          </w:p>
+          <w:p>
+            <w:pPr>
+              <w:rPr>
+                <w:szCs w:val="18"/>
+              </w:rPr>
+            </w:pPr>
+          </w:p>
+          <w:p>
+            <w:pPr>
+              <w:rPr>
+                <w:szCs w:val="18"/>
+              </w:rPr>
+            </w:pPr>
+            <w:proofErr w:type="spellStart"/>
+            <w:r>
+              <w:rPr>
+                <w:b/>
+                <w:color w:val="0000FF"/>
+                <w:szCs w:val="18"/>
+              </w:rPr>
+              <w:t>Blastx</w:t>
+            </w:r>
+            <w:proofErr w:type="spellEnd"/>
+            <w:r>
+              <w:rPr>
+                <w:b/>
+                <w:szCs w:val="18"/>
+              </w:rPr>
+              <w:t xml:space="preserve"> </w:t>
+            </w:r>
+            <w:r>
+              <w:rPr>
+                <w:szCs w:val="18"/>
+              </w:rPr>
+              <w:t>– Compares a nucleotide sequence translated into all six reading frames against a protein database.</w:t>
+            </w:r>
+          </w:p>
+        </w:tc>
+        <w:tc>
+          <w:tcPr>
+            <w:tcW w:w="3438" w:type="dxa"/>
+            <w:vAlign w:val="center"/>
+          </w:tcPr>
+          <w:p>
+            <w:pPr>
+              <w:rPr>
+                <w:szCs w:val="18"/>
+              </w:rPr>
+            </w:pPr>
+            <w:r>
+              <w:rPr>
+                <w:b/>
+                <w:color w:val="0000FF"/>
+                <w:szCs w:val="18"/>
+              </w:rPr>
+              <w:t xml:space="preserve">E-Value </w:t>
+            </w:r>
+            <w:r>
+              <w:rPr>
+                <w:szCs w:val="18"/>
+              </w:rPr>
+              <w:t xml:space="preserve">– Expectation value.  Statistical measure for estimating the significance of alignments.  </w:t>
+            </w:r>
+          </w:p>
+          <w:p>
+            <w:pPr>
+              <w:rPr>
+                <w:szCs w:val="18"/>
+              </w:rPr>
+            </w:pPr>
+          </w:p>
+          <w:p>
+            <w:pPr>
+              <w:rPr>
+                <w:szCs w:val="18"/>
+              </w:rPr>
+            </w:pPr>
+            <w:r>
+              <w:rPr>
+                <w:szCs w:val="18"/>
+              </w:rPr>
+              <w:t>The smaller the E-value, the more likely that the two sequences are homologous.</w:t>
+            </w:r>
+          </w:p>
+          <w:p>
+            <w:pPr>
+              <w:rPr>
+                <w:szCs w:val="18"/>
+              </w:rPr>
+            </w:pPr>
+          </w:p>
+          <w:p>
+            <w:pPr>
+              <w:rPr>
+                <w:szCs w:val="18"/>
+              </w:rPr>
+            </w:pPr>
+            <w:r>
+              <w:rPr>
+                <w:b/>
+                <w:color w:val="FF0000"/>
+                <w:szCs w:val="18"/>
+              </w:rPr>
+              <w:t xml:space="preserve">Closely related sequences </w:t>
+            </w:r>
+            <w:r>
+              <w:rPr>
+                <w:szCs w:val="18"/>
+              </w:rPr>
+              <w:t xml:space="preserve">have an E-value of </w:t>
+            </w:r>
+            <w:r>
+              <w:rPr>
+                <w:b/>
+                <w:color w:val="FF0000"/>
+                <w:szCs w:val="18"/>
+              </w:rPr>
+              <w:t>less than 10</w:t>
+            </w:r>
+            <w:r>
+              <w:rPr>
+                <w:b/>
+                <w:color w:val="FF0000"/>
+                <w:szCs w:val="18"/>
+                <w:vertAlign w:val="superscript"/>
+              </w:rPr>
+              <w:t>-20</w:t>
+            </w:r>
+            <w:r>
+              <w:rPr>
+                <w:szCs w:val="18"/>
+              </w:rPr>
+              <w:t>.</w:t>
+            </w:r>
+          </w:p>
+        </w:tc>
+      </w:tr>
+    </w:tbl>
     <w:p/>
     <w:p/>
     <w:p/>
     <w:p/>
+    <w:tbl>
+      <w:tblPr>
+        <w:tblStyle w:val="TableGrid"/>
+        <w:tblW w:w="11736" w:type="dxa"/>
+        <w:tblLayout w:type="fixed"/>
+        <w:tblLook w:val="04A0"/>
+      </w:tblPr>
+      <w:tblGrid>
+        <w:gridCol w:w="2538"/>
+        <w:gridCol w:w="2430"/>
+        <w:gridCol w:w="1800"/>
+        <w:gridCol w:w="4968"/>
+      </w:tblGrid>
+      <w:tr>
+        <w:trPr>
+          <w:trHeight w:val="863"/>
+        </w:trPr>
+        <w:tc>
+          <w:tcPr>
+            <w:tcW w:w="2538" w:type="dxa"/>
+            <w:vAlign w:val="center"/>
+          </w:tcPr>
+          <w:p>
+            <w:pPr>
+              <w:rPr>
+                <w:szCs w:val="18"/>
+              </w:rPr>
+            </w:pPr>
+            <w:r>
+              <w:rPr>
+                <w:b/>
+                <w:color w:val="0000FF"/>
+                <w:szCs w:val="18"/>
+              </w:rPr>
+              <w:t>Low Complexity Region</w:t>
+            </w:r>
+            <w:r>
+              <w:rPr>
+                <w:b/>
+                <w:color w:val="0000FF"/>
+                <w:szCs w:val="18"/>
+              </w:rPr>
+              <w:t xml:space="preserve"> </w:t>
+            </w:r>
+            <w:r>
+              <w:rPr>
+                <w:szCs w:val="18"/>
+              </w:rPr>
+              <w:t xml:space="preserve">– Sequence segments (both nucleotide and amino acid) that have only a few types of bases or amino acids. </w:t>
+            </w:r>
+          </w:p>
+          <w:p>
+            <w:pPr>
+              <w:rPr>
+                <w:szCs w:val="18"/>
+              </w:rPr>
+            </w:pPr>
+          </w:p>
+          <w:p>
+            <w:pPr>
+              <w:rPr>
+                <w:b/>
+                <w:color w:val="FF0000"/>
+                <w:szCs w:val="18"/>
+              </w:rPr>
+            </w:pPr>
+            <w:r>
+              <w:rPr>
+                <w:b/>
+                <w:color w:val="FF0000"/>
+                <w:szCs w:val="18"/>
+              </w:rPr>
+              <w:t>Often removed from protein sequences before a database search as they can lead to misleading hits.</w:t>
+            </w:r>
+          </w:p>
+        </w:tc>
+        <w:tc>
+          <w:tcPr>
+            <w:tcW w:w="2430" w:type="dxa"/>
+            <w:vAlign w:val="center"/>
+          </w:tcPr>
+          <w:p>
+            <w:pPr>
+              <w:rPr>
+                <w:szCs w:val="18"/>
+              </w:rPr>
+            </w:pPr>
+            <w:r>
+              <w:rPr>
+                <w:b/>
+                <w:color w:val="0000FF"/>
+                <w:szCs w:val="18"/>
+              </w:rPr>
+              <w:t xml:space="preserve">Motif </w:t>
+            </w:r>
+            <w:r>
+              <w:rPr>
+                <w:szCs w:val="18"/>
+              </w:rPr>
+              <w:t>– A co</w:t>
+            </w:r>
+            <w:r>
+              <w:rPr>
+                <w:szCs w:val="18"/>
+              </w:rPr>
+              <w:t xml:space="preserve">nserved element of a sequence alignment.  </w:t>
+            </w:r>
+          </w:p>
+          <w:p>
+            <w:pPr>
+              <w:rPr>
+                <w:szCs w:val="18"/>
+              </w:rPr>
+            </w:pPr>
+          </w:p>
+          <w:p>
+            <w:pPr>
+              <w:rPr>
+                <w:szCs w:val="18"/>
+              </w:rPr>
+            </w:pPr>
+            <w:r>
+              <w:rPr>
+                <w:szCs w:val="18"/>
+              </w:rPr>
+              <w:t>Constructed by the “</w:t>
+            </w:r>
+            <w:r>
+              <w:rPr>
+                <w:b/>
+                <w:color w:val="FF0000"/>
+                <w:szCs w:val="18"/>
+              </w:rPr>
+              <w:t>consensus method</w:t>
+            </w:r>
+            <w:r>
+              <w:rPr>
+                <w:szCs w:val="18"/>
+              </w:rPr>
+              <w:t xml:space="preserve">” where </w:t>
+            </w:r>
+            <w:r>
+              <w:rPr>
+                <w:b/>
+                <w:color w:val="FF0000"/>
+                <w:szCs w:val="18"/>
+              </w:rPr>
+              <w:t>multiple sequences are aligned</w:t>
+            </w:r>
+            <w:r>
+              <w:rPr>
+                <w:szCs w:val="18"/>
+              </w:rPr>
+              <w:t xml:space="preserve"> and the </w:t>
+            </w:r>
+            <w:r>
+              <w:rPr>
+                <w:b/>
+                <w:color w:val="FF0000"/>
+                <w:szCs w:val="18"/>
+              </w:rPr>
+              <w:t>most conserved regions are used to construct a pattern</w:t>
+            </w:r>
+            <w:r>
+              <w:rPr>
+                <w:szCs w:val="18"/>
+              </w:rPr>
+              <w:t>.</w:t>
+            </w:r>
+          </w:p>
+        </w:tc>
+        <w:tc>
+          <w:tcPr>
+            <w:tcW w:w="1800" w:type="dxa"/>
+            <w:vAlign w:val="center"/>
+          </w:tcPr>
+          <w:p>
+            <w:pPr>
+              <w:rPr>
+                <w:szCs w:val="18"/>
+              </w:rPr>
+            </w:pPr>
+            <w:r>
+              <w:rPr>
+                <w:b/>
+                <w:color w:val="0000FF"/>
+                <w:szCs w:val="18"/>
+              </w:rPr>
+              <w:t xml:space="preserve">Logo </w:t>
+            </w:r>
+            <w:r>
+              <w:rPr>
+                <w:szCs w:val="18"/>
+              </w:rPr>
+              <w:t>– Visual representation of a set of aligned sequences.  For each position in the sequence, a letter or set of letter is shown with larger letters indicating more conservation.</w:t>
+            </w:r>
+          </w:p>
+        </w:tc>
+        <w:tc>
+          <w:tcPr>
+            <w:tcW w:w="4968" w:type="dxa"/>
+            <w:vAlign w:val="center"/>
+          </w:tcPr>
+          <w:p>
+            <w:pPr>
+              <w:rPr>
+                <w:szCs w:val="18"/>
+              </w:rPr>
+            </w:pPr>
+            <w:r>
+              <w:rPr>
+                <w:noProof/>
+                <w:szCs w:val="18"/>
+              </w:rPr>
+              <w:drawing>
+                <wp:inline distT="0" distB="0" distL="0" distR="0">
+                  <wp:extent cx="2908372" cy="641445"/>
+                  <wp:effectExtent l="19050" t="0" r="6278" b="0"/>
+                  <wp:docPr id="2" name="Picture 1" descr="Phylo-mLogo_screen_shot.png"/>
+                  <wp:cNvGraphicFramePr>
+                    <a:graphicFrameLocks xmlns:a="http://schemas.openxmlformats.org/drawingml/2006/main" noChangeAspect="1"/>
+                  </wp:cNvGraphicFramePr>
+                  <a:graphic xmlns:a="http://schemas.openxmlformats.org/drawingml/2006/main">
+                    <a:graphicData uri="http://schemas.openxmlformats.org/drawingml/2006/picture">
+                      <pic:pic xmlns:pic="http://schemas.openxmlformats.org/drawingml/2006/picture">
+                        <pic:nvPicPr>
+                          <pic:cNvPr id="0" name="Phylo-mLogo_screen_shot.png"/>
+                          <pic:cNvPicPr/>
+                        </pic:nvPicPr>
+                        <pic:blipFill>
+                          <a:blip r:embed="rId10" cstate="print"/>
+                          <a:stretch>
+                            <a:fillRect/>
+                          </a:stretch>
+                        </pic:blipFill>
+                        <pic:spPr>
+                          <a:xfrm>
+                            <a:off x="0" y="0"/>
+                            <a:ext cx="2906595" cy="641053"/>
+                          </a:xfrm>
+                          <a:prstGeom prst="rect">
+                            <a:avLst/>
+                          </a:prstGeom>
+                        </pic:spPr>
+                      </pic:pic>
+                    </a:graphicData>
+                  </a:graphic>
+                </wp:inline>
+              </w:drawing>
+            </w:r>
+          </w:p>
+        </w:tc>
+      </w:tr>
+    </w:tbl>
     <w:p/>
+    <w:p>
+      <w:pPr>
+        <w:jc w:val="center"/>
+        <w:rPr>
+          <w:b/>
+          <w:sz w:val="24"/>
+          <w:szCs w:val="24"/>
+        </w:rPr>
+      </w:pPr>
+      <w:proofErr w:type="spellStart"/>
+      <w:r>
+        <w:rPr>
+          <w:b/>
+          <w:sz w:val="24"/>
+          <w:szCs w:val="24"/>
+        </w:rPr>
+        <w:t>ClustalW</w:t>
+      </w:r>
+      <w:proofErr w:type="spellEnd"/>
+      <w:r>
+        <w:rPr>
+          <w:b/>
+          <w:sz w:val="24"/>
+          <w:szCs w:val="24"/>
+        </w:rPr>
+        <w:t xml:space="preserve"> and </w:t>
+      </w:r>
+      <w:proofErr w:type="spellStart"/>
+      <w:r>
+        <w:rPr>
+          <w:b/>
+          <w:sz w:val="24"/>
+          <w:szCs w:val="24"/>
+        </w:rPr>
+        <w:t>ClustalOmega</w:t>
+      </w:r>
+      <w:proofErr w:type="spellEnd"/>
+    </w:p>
+    <w:tbl>
+      <w:tblPr>
+        <w:tblStyle w:val="TableGrid"/>
+        <w:tblW w:w="0" w:type="auto"/>
+        <w:tblLook w:val="04A0"/>
+      </w:tblPr>
+      <w:tblGrid>
+        <w:gridCol w:w="4518"/>
+        <w:gridCol w:w="7218"/>
+      </w:tblGrid>
+      <w:tr>
+        <w:tc>
+          <w:tcPr>
+            <w:tcW w:w="4518" w:type="dxa"/>
+            <w:vAlign w:val="center"/>
+          </w:tcPr>
+          <w:p>
+            <w:r>
+              <w:t>Tools used for Multiple Sequence alignment.</w:t>
+            </w:r>
+          </w:p>
+          <w:p/>
+          <w:p>
+            <w:r>
+              <w:t xml:space="preserve">Can illustrate both transitions and </w:t>
+            </w:r>
+            <w:proofErr w:type="spellStart"/>
+            <w:r>
+              <w:t>transversions</w:t>
+            </w:r>
+            <w:proofErr w:type="spellEnd"/>
+            <w:r>
+              <w:t>.</w:t>
+            </w:r>
+          </w:p>
+          <w:p/>
+          <w:p>
+            <w:proofErr w:type="spellStart"/>
+            <w:r>
+              <w:t>Indels</w:t>
+            </w:r>
+            <w:proofErr w:type="spellEnd"/>
+            <w:r>
+              <w:t xml:space="preserve"> (insertions and deletions) are indicated with a “-“.</w:t>
+            </w:r>
+          </w:p>
+        </w:tc>
+        <w:tc>
+          <w:tcPr>
+            <w:tcW w:w="7218" w:type="dxa"/>
+          </w:tcPr>
+          <w:p>
+            <w:pPr>
+              <w:pStyle w:val="HTMLPreformatted"/>
+              <w:jc w:val="center"/>
+              <w:rPr>
+                <w:rFonts w:asciiTheme="minorHAnsi" w:hAnsiTheme="minorHAnsi"/>
+                <w:b/>
+                <w:color w:val="0000FF"/>
+                <w:sz w:val="18"/>
+                <w:szCs w:val="18"/>
+              </w:rPr>
+            </w:pPr>
+            <w:r>
+              <w:rPr>
+                <w:rFonts w:asciiTheme="minorHAnsi" w:hAnsiTheme="minorHAnsi"/>
+                <w:b/>
+                <w:color w:val="0000FF"/>
+                <w:sz w:val="18"/>
+                <w:szCs w:val="18"/>
+              </w:rPr>
+              <w:t>Example CLUSTAL OMEGA Output</w:t>
+            </w:r>
+          </w:p>
+          <w:p>
+            <w:pPr>
+              <w:pStyle w:val="HTMLPreformatted"/>
+              <w:rPr>
+                <w:color w:val="000000"/>
+                <w:sz w:val="12"/>
+                <w:szCs w:val="12"/>
+              </w:rPr>
+            </w:pPr>
+          </w:p>
+          <w:p>
+            <w:pPr>
+              <w:pStyle w:val="HTMLPreformatted"/>
+              <w:rPr>
+                <w:color w:val="000000"/>
+                <w:sz w:val="12"/>
+                <w:szCs w:val="12"/>
+              </w:rPr>
+            </w:pPr>
+            <w:r>
+              <w:rPr>
+                <w:color w:val="000000"/>
+                <w:sz w:val="12"/>
+                <w:szCs w:val="12"/>
+              </w:rPr>
+              <w:t>gi|37222316|gb|AY350716.1|</w:t>
+            </w:r>
+            <w:r>
+              <w:rPr>
+                <w:color w:val="000000"/>
+                <w:sz w:val="12"/>
+                <w:szCs w:val="12"/>
+              </w:rPr>
+              <w:t xml:space="preserve"> </w:t>
+            </w:r>
+            <w:r>
+              <w:rPr>
+                <w:color w:val="000000"/>
+                <w:sz w:val="12"/>
+                <w:szCs w:val="12"/>
+              </w:rPr>
+              <w:t>ACAAGCTGATGACCACCCTCCACAGCACTGCACCCCATTTTGTCCGCTGT</w:t>
+            </w:r>
+          </w:p>
+          <w:p>
+            <w:pPr>
+              <w:pStyle w:val="HTMLPreformatted"/>
+              <w:rPr>
+                <w:color w:val="000000"/>
+                <w:sz w:val="12"/>
+                <w:szCs w:val="12"/>
+              </w:rPr>
+            </w:pPr>
+            <w:r>
+              <w:rPr>
+                <w:color w:val="000000"/>
+                <w:sz w:val="12"/>
+                <w:szCs w:val="12"/>
+              </w:rPr>
+              <w:t>gi|37222318|gb|AY350717.1| ACAAGCTGATGACCACCCTCCATAGCACCGCACCCCATTTTGTCCGCTGT</w:t>
+            </w:r>
+          </w:p>
+          <w:p>
+            <w:pPr>
+              <w:pStyle w:val="HTMLPreformatted"/>
+              <w:rPr>
+                <w:color w:val="000000"/>
+                <w:sz w:val="12"/>
+                <w:szCs w:val="12"/>
+              </w:rPr>
+            </w:pPr>
+            <w:r>
+              <w:rPr>
+                <w:color w:val="000000"/>
+                <w:sz w:val="12"/>
+                <w:szCs w:val="12"/>
+              </w:rPr>
+              <w:t>gi|37222320|gb|AY350718.1|</w:t>
+            </w:r>
+            <w:r>
+              <w:rPr>
+                <w:color w:val="000000"/>
+                <w:sz w:val="12"/>
+                <w:szCs w:val="12"/>
+              </w:rPr>
+              <w:t xml:space="preserve"> </w:t>
+            </w:r>
+            <w:r>
+              <w:rPr>
+                <w:color w:val="000000"/>
+                <w:sz w:val="12"/>
+                <w:szCs w:val="12"/>
+              </w:rPr>
+              <w:t>ACAAGCTGATGACCACCCTCCATAGCACCGCACCCCATTTTGTCCGCTGT</w:t>
+            </w:r>
+          </w:p>
+          <w:p>
+            <w:pPr>
+              <w:pStyle w:val="HTMLPreformatted"/>
+              <w:rPr>
+                <w:color w:val="000000"/>
+                <w:sz w:val="12"/>
+                <w:szCs w:val="12"/>
+              </w:rPr>
+            </w:pPr>
+            <w:r>
+              <w:rPr>
+                <w:color w:val="000000"/>
+                <w:sz w:val="12"/>
+                <w:szCs w:val="12"/>
+              </w:rPr>
+              <w:t>gi|37222322|gb|AY350719.1|</w:t>
+            </w:r>
+            <w:r>
+              <w:rPr>
+                <w:color w:val="000000"/>
+                <w:sz w:val="12"/>
+                <w:szCs w:val="12"/>
+              </w:rPr>
+              <w:t xml:space="preserve"> </w:t>
+            </w:r>
+            <w:r>
+              <w:rPr>
+                <w:color w:val="000000"/>
+                <w:sz w:val="12"/>
+                <w:szCs w:val="12"/>
+              </w:rPr>
+              <w:t>ACAAGCTGATGACCACCCTCCATAGCACCGCACCCCATTTTGTCCGCTGT</w:t>
+            </w:r>
+          </w:p>
+          <w:p>
+            <w:pPr>
+              <w:pStyle w:val="HTMLPreformatted"/>
+              <w:rPr>
+                <w:color w:val="000000"/>
+                <w:sz w:val="12"/>
+                <w:szCs w:val="12"/>
+              </w:rPr>
+            </w:pPr>
+            <w:r>
+              <w:rPr>
+                <w:color w:val="000000"/>
+                <w:sz w:val="12"/>
+                <w:szCs w:val="12"/>
+              </w:rPr>
+              <w:t>gi|37222324|gb|AY350720.1|</w:t>
+            </w:r>
+            <w:r>
+              <w:rPr>
+                <w:color w:val="000000"/>
+                <w:sz w:val="12"/>
+                <w:szCs w:val="12"/>
+              </w:rPr>
+              <w:t xml:space="preserve"> </w:t>
+            </w:r>
+            <w:r>
+              <w:rPr>
+                <w:color w:val="000000"/>
+                <w:sz w:val="12"/>
+                <w:szCs w:val="12"/>
+              </w:rPr>
+              <w:t>ACAAGCTGATGACCACCCTCCATAGCACCGCACCCCATTTTGTCCGCTGT</w:t>
+            </w:r>
+          </w:p>
+          <w:p>
+            <w:pPr>
+              <w:pStyle w:val="HTMLPreformatted"/>
+              <w:rPr>
+                <w:color w:val="000000"/>
+                <w:sz w:val="12"/>
+                <w:szCs w:val="12"/>
+              </w:rPr>
+            </w:pPr>
+            <w:r>
+              <w:rPr>
+                <w:color w:val="000000"/>
+                <w:sz w:val="12"/>
+                <w:szCs w:val="12"/>
+              </w:rPr>
+              <w:t>gi|37222326|gb|AY350721.1|</w:t>
+            </w:r>
+            <w:r>
+              <w:rPr>
+                <w:color w:val="000000"/>
+                <w:sz w:val="12"/>
+                <w:szCs w:val="12"/>
+              </w:rPr>
+              <w:t xml:space="preserve"> </w:t>
+            </w:r>
+            <w:r>
+              <w:rPr>
+                <w:color w:val="000000"/>
+                <w:sz w:val="12"/>
+                <w:szCs w:val="12"/>
+              </w:rPr>
+              <w:t>ACAAGCTGATGACCACCCTCCATAGCACCGCACCCCATTTTGTCCGCTGT</w:t>
+            </w:r>
+          </w:p>
+          <w:p>
+            <w:pPr>
+              <w:pStyle w:val="HTMLPreformatted"/>
+              <w:rPr>
+                <w:color w:val="000000"/>
+                <w:sz w:val="12"/>
+                <w:szCs w:val="12"/>
+              </w:rPr>
+            </w:pPr>
+            <w:r>
+              <w:rPr>
+                <w:color w:val="000000"/>
+                <w:sz w:val="12"/>
+                <w:szCs w:val="12"/>
+              </w:rPr>
+              <w:t>gi|37222328|gb|AY350722.1|</w:t>
+            </w:r>
+            <w:r>
+              <w:rPr>
+                <w:color w:val="000000"/>
+                <w:sz w:val="12"/>
+                <w:szCs w:val="12"/>
+              </w:rPr>
+              <w:t xml:space="preserve"> </w:t>
+            </w:r>
+            <w:r>
+              <w:rPr>
+                <w:color w:val="000000"/>
+                <w:sz w:val="12"/>
+                <w:szCs w:val="12"/>
+              </w:rPr>
+              <w:t>ACAAGCTGATGACCACCCTCCATAGCACCGCACCCCATTTTGTCCGCTGT</w:t>
+            </w:r>
+          </w:p>
+          <w:p>
+            <w:pPr>
+              <w:pStyle w:val="HTMLPreformatted"/>
+              <w:rPr>
+                <w:color w:val="000000"/>
+                <w:sz w:val="12"/>
+                <w:szCs w:val="12"/>
+              </w:rPr>
+            </w:pPr>
+            <w:r>
+              <w:rPr>
+                <w:color w:val="000000"/>
+                <w:sz w:val="12"/>
+                <w:szCs w:val="12"/>
+              </w:rPr>
+              <w:t>gi|45752610:36298-36383</w:t>
+            </w:r>
+            <w:r>
+              <w:rPr>
+                <w:color w:val="000000"/>
+                <w:sz w:val="12"/>
+                <w:szCs w:val="12"/>
+              </w:rPr>
+              <w:t xml:space="preserve">    </w:t>
+            </w:r>
+            <w:r>
+              <w:rPr>
+                <w:color w:val="000000"/>
+                <w:sz w:val="12"/>
+                <w:szCs w:val="12"/>
+              </w:rPr>
+              <w:t>ACAAGCTGATGACCACCCTCCATAG--CCGCACCCCATTTTGTCCGCTGT</w:t>
+            </w:r>
+          </w:p>
+          <w:p>
+            <w:pPr>
+              <w:pStyle w:val="HTMLPreformatted"/>
+              <w:rPr>
+                <w:color w:val="000000"/>
+                <w:sz w:val="12"/>
+                <w:szCs w:val="12"/>
+              </w:rPr>
+            </w:pPr>
+            <w:r>
+              <w:rPr>
+                <w:color w:val="000000"/>
+                <w:sz w:val="12"/>
+                <w:szCs w:val="12"/>
+              </w:rPr>
+              <w:t xml:space="preserve">                    </w:t>
+            </w:r>
+            <w:r>
+              <w:rPr>
+                <w:color w:val="000000"/>
+                <w:sz w:val="12"/>
+                <w:szCs w:val="12"/>
+              </w:rPr>
+              <w:t xml:space="preserve">       ******</w:t>
+            </w:r>
+            <w:r>
+              <w:rPr>
+                <w:color w:val="000000"/>
+                <w:sz w:val="12"/>
+                <w:szCs w:val="12"/>
+              </w:rPr>
+              <w:t>**************** **  * *********************</w:t>
+            </w:r>
+          </w:p>
+        </w:tc>
+      </w:tr>
+    </w:tbl>
     <w:p/>
+    <w:tbl>
+      <w:tblPr>
+        <w:tblStyle w:val="TableGrid"/>
+        <w:tblW w:w="11736" w:type="dxa"/>
+        <w:tblLayout w:type="fixed"/>
+        <w:tblLook w:val="04A0"/>
+      </w:tblPr>
+      <w:tblGrid>
+        <w:gridCol w:w="2538"/>
+        <w:gridCol w:w="2430"/>
+        <w:gridCol w:w="1800"/>
+        <w:gridCol w:w="4968"/>
+      </w:tblGrid>
+      <w:tr>
+        <w:trPr>
+          <w:trHeight w:val="863"/>
+        </w:trPr>
+        <w:tc>
+          <w:tcPr>
+            <w:tcW w:w="2538" w:type="dxa"/>
+            <w:vAlign w:val="center"/>
+          </w:tcPr>
+          <w:p>
+            <w:pPr>
+              <w:rPr>
+                <w:szCs w:val="18"/>
+              </w:rPr>
+            </w:pPr>
+            <w:r>
+              <w:rPr>
+                <w:b/>
+                <w:color w:val="0000FF"/>
+                <w:szCs w:val="18"/>
+              </w:rPr>
+              <w:t xml:space="preserve">Low Complexity Region </w:t>
+            </w:r>
+            <w:r>
+              <w:rPr>
+                <w:szCs w:val="18"/>
+              </w:rPr>
+              <w:t xml:space="preserve">– Sequence segments (both nucleotide and amino acid) that have only a few types of bases or amino acids. </w:t>
+            </w:r>
+          </w:p>
+          <w:p>
+            <w:pPr>
+              <w:rPr>
+                <w:szCs w:val="18"/>
+              </w:rPr>
+            </w:pPr>
+          </w:p>
+          <w:p>
+            <w:pPr>
+              <w:rPr>
+                <w:b/>
+                <w:color w:val="FF0000"/>
+                <w:szCs w:val="18"/>
+              </w:rPr>
+            </w:pPr>
+            <w:r>
+              <w:rPr>
+                <w:b/>
+                <w:color w:val="FF0000"/>
+                <w:szCs w:val="18"/>
+              </w:rPr>
+              <w:t>Often removed from protein sequences before a database search as they can lead to misleading hits.</w:t>
+            </w:r>
+          </w:p>
+        </w:tc>
+        <w:tc>
+          <w:tcPr>
+            <w:tcW w:w="2430" w:type="dxa"/>
+            <w:vAlign w:val="center"/>
+          </w:tcPr>
+          <w:p>
+            <w:pPr>
+              <w:rPr>
+                <w:szCs w:val="18"/>
+              </w:rPr>
+            </w:pPr>
+            <w:r>
+              <w:rPr>
+                <w:b/>
+                <w:color w:val="0000FF"/>
+                <w:szCs w:val="18"/>
+              </w:rPr>
+              <w:t xml:space="preserve">Motif </w:t>
+            </w:r>
+            <w:r>
+              <w:rPr>
+                <w:szCs w:val="18"/>
+              </w:rPr>
+              <w:t>– A co</w:t>
+            </w:r>
+            <w:r>
+              <w:rPr>
+                <w:szCs w:val="18"/>
+              </w:rPr>
+              <w:t xml:space="preserve">nserved element of a sequence alignment.  </w:t>
+            </w:r>
+          </w:p>
+          <w:p>
+            <w:pPr>
+              <w:rPr>
+                <w:szCs w:val="18"/>
+              </w:rPr>
+            </w:pPr>
+          </w:p>
+          <w:p>
+            <w:pPr>
+              <w:rPr>
+                <w:szCs w:val="18"/>
+              </w:rPr>
+            </w:pPr>
+            <w:r>
+              <w:rPr>
+                <w:szCs w:val="18"/>
+              </w:rPr>
+              <w:t>Constructed by the “</w:t>
+            </w:r>
+            <w:r>
+              <w:rPr>
+                <w:b/>
+                <w:color w:val="FF0000"/>
+                <w:szCs w:val="18"/>
+              </w:rPr>
+              <w:t>consensus method</w:t>
+            </w:r>
+            <w:r>
+              <w:rPr>
+                <w:szCs w:val="18"/>
+              </w:rPr>
+              <w:t xml:space="preserve">” where </w:t>
+            </w:r>
+            <w:r>
+              <w:rPr>
+                <w:b/>
+                <w:color w:val="FF0000"/>
+                <w:szCs w:val="18"/>
+              </w:rPr>
+              <w:t>multiple sequences are aligned</w:t>
+            </w:r>
+            <w:r>
+              <w:rPr>
+                <w:szCs w:val="18"/>
+              </w:rPr>
+              <w:t xml:space="preserve"> and the </w:t>
+            </w:r>
+            <w:r>
+              <w:rPr>
+                <w:b/>
+                <w:color w:val="FF0000"/>
+                <w:szCs w:val="18"/>
+              </w:rPr>
+              <w:t>most conserved regions are used to construct a pattern</w:t>
+            </w:r>
+            <w:r>
+              <w:rPr>
+                <w:szCs w:val="18"/>
+              </w:rPr>
+              <w:t>.</w:t>
+            </w:r>
+          </w:p>
+        </w:tc>
+        <w:tc>
+          <w:tcPr>
+            <w:tcW w:w="1800" w:type="dxa"/>
+            <w:vAlign w:val="center"/>
+          </w:tcPr>
+          <w:p>
+            <w:pPr>
+              <w:rPr>
+                <w:szCs w:val="18"/>
+              </w:rPr>
+            </w:pPr>
+            <w:r>
+              <w:rPr>
+                <w:b/>
+                <w:color w:val="0000FF"/>
+                <w:szCs w:val="18"/>
+              </w:rPr>
+              <w:t xml:space="preserve">Logo </w:t>
+            </w:r>
+            <w:r>
+              <w:rPr>
+                <w:szCs w:val="18"/>
+              </w:rPr>
+              <w:t>– Visual representation of a set of aligned sequences.  For each position in the sequence, a letter or set of letter is shown with larger letters indicating more conservation.</w:t>
+            </w:r>
+          </w:p>
+        </w:tc>
+        <w:tc>
+          <w:tcPr>
+            <w:tcW w:w="4968" w:type="dxa"/>
+            <w:vAlign w:val="center"/>
+          </w:tcPr>
+          <w:p>
+            <w:pPr>
+              <w:rPr>
+                <w:szCs w:val="18"/>
+              </w:rPr>
+            </w:pPr>
+            <w:r>
+              <w:rPr>
+                <w:noProof/>
+                <w:szCs w:val="18"/>
+              </w:rPr>
+              <w:drawing>
+                <wp:inline distT="0" distB="0" distL="0" distR="0">
+                  <wp:extent cx="2908372" cy="641445"/>
+                  <wp:effectExtent l="19050" t="0" r="6278" b="0"/>
+                  <wp:docPr id="3" name="Picture 1" descr="Phylo-mLogo_screen_shot.png"/>
+                  <wp:cNvGraphicFramePr>
+                    <a:graphicFrameLocks xmlns:a="http://schemas.openxmlformats.org/drawingml/2006/main" noChangeAspect="1"/>
+                  </wp:cNvGraphicFramePr>
+                  <a:graphic xmlns:a="http://schemas.openxmlformats.org/drawingml/2006/main">
+                    <a:graphicData uri="http://schemas.openxmlformats.org/drawingml/2006/picture">
+                      <pic:pic xmlns:pic="http://schemas.openxmlformats.org/drawingml/2006/picture">
+                        <pic:nvPicPr>
+                          <pic:cNvPr id="0" name="Phylo-mLogo_screen_shot.png"/>
+                          <pic:cNvPicPr/>
+                        </pic:nvPicPr>
+                        <pic:blipFill>
+                          <a:blip r:embed="rId10" cstate="print"/>
+                          <a:stretch>
+                            <a:fillRect/>
+                          </a:stretch>
+                        </pic:blipFill>
+                        <pic:spPr>
+                          <a:xfrm>
+                            <a:off x="0" y="0"/>
+                            <a:ext cx="2906595" cy="641053"/>
+                          </a:xfrm>
+                          <a:prstGeom prst="rect">
+                            <a:avLst/>
+                          </a:prstGeom>
+                        </pic:spPr>
+                      </pic:pic>
+                    </a:graphicData>
+                  </a:graphic>
+                </wp:inline>
+              </w:drawing>
+            </w:r>
+          </w:p>
+        </w:tc>
+      </w:tr>
+    </w:tbl>
     <w:p/>
+    <w:tbl>
+      <w:tblPr>
+        <w:tblStyle w:val="TableGrid"/>
+        <w:tblW w:w="11736" w:type="dxa"/>
+        <w:tblLayout w:type="fixed"/>
+        <w:tblLook w:val="04A0"/>
+      </w:tblPr>
+      <w:tblGrid>
+        <w:gridCol w:w="2178"/>
+        <w:gridCol w:w="3960"/>
+        <w:gridCol w:w="5598"/>
+      </w:tblGrid>
+      <w:tr>
+        <w:trPr>
+          <w:trHeight w:val="863"/>
+        </w:trPr>
+        <w:tc>
+          <w:tcPr>
+            <w:tcW w:w="2178" w:type="dxa"/>
+            <w:vAlign w:val="center"/>
+          </w:tcPr>
+          <w:p>
+            <w:pPr>
+              <w:rPr>
+                <w:szCs w:val="18"/>
+              </w:rPr>
+            </w:pPr>
+            <w:r>
+              <w:rPr>
+                <w:b/>
+                <w:color w:val="0000FF"/>
+                <w:szCs w:val="18"/>
+              </w:rPr>
+              <w:t xml:space="preserve">FASTA Format </w:t>
+            </w:r>
+            <w:r>
+              <w:rPr>
+                <w:szCs w:val="18"/>
+              </w:rPr>
+              <w:t>– File format for specifying sequence information.</w:t>
+            </w:r>
+          </w:p>
+        </w:tc>
+        <w:tc>
+          <w:tcPr>
+            <w:tcW w:w="3960" w:type="dxa"/>
+            <w:vAlign w:val="center"/>
+          </w:tcPr>
+          <w:p>
+            <w:pPr>
+              <w:rPr>
+                <w:b/>
+                <w:color w:val="0000FF"/>
+                <w:szCs w:val="18"/>
+              </w:rPr>
+            </w:pPr>
+            <w:r>
+              <w:rPr>
+                <w:b/>
+                <w:color w:val="0000FF"/>
+                <w:szCs w:val="18"/>
+              </w:rPr>
+              <w:t xml:space="preserve">Techniques to Reduce the Number of Search Hits </w:t>
+            </w:r>
+          </w:p>
+          <w:p>
+            <w:pPr>
+              <w:pStyle w:val="ListParagraph"/>
+              <w:numPr>
+                <w:ilvl w:val="0"/>
+                <w:numId w:val="4"/>
+              </w:numPr>
+              <w:ind w:left="162" w:hanging="162"/>
+              <w:rPr>
+                <w:b/>
+                <w:color w:val="E36C0A" w:themeColor="accent6" w:themeShade="BF"/>
+                <w:szCs w:val="18"/>
+              </w:rPr>
+            </w:pPr>
+            <w:r>
+              <w:rPr>
+                <w:b/>
+                <w:color w:val="E36C0A" w:themeColor="accent6" w:themeShade="BF"/>
+                <w:szCs w:val="18"/>
+              </w:rPr>
+              <w:t>Provide a maximum E-Value.</w:t>
+            </w:r>
+          </w:p>
+          <w:p>
+            <w:pPr>
+              <w:pStyle w:val="ListParagraph"/>
+              <w:numPr>
+                <w:ilvl w:val="0"/>
+                <w:numId w:val="4"/>
+              </w:numPr>
+              <w:ind w:left="162" w:hanging="162"/>
+              <w:rPr>
+                <w:color w:val="E36C0A" w:themeColor="accent6" w:themeShade="BF"/>
+                <w:szCs w:val="18"/>
+              </w:rPr>
+            </w:pPr>
+            <w:r>
+              <w:rPr>
+                <w:b/>
+                <w:color w:val="E36C0A" w:themeColor="accent6" w:themeShade="BF"/>
+                <w:szCs w:val="18"/>
+              </w:rPr>
+              <w:t>Search only newest elements in the database.</w:t>
+            </w:r>
+          </w:p>
+        </w:tc>
+        <w:tc>
+          <w:tcPr>
+            <w:tcW w:w="5598" w:type="dxa"/>
+            <w:vAlign w:val="center"/>
+          </w:tcPr>
+          <w:p>
+            <w:pPr>
+              <w:rPr>
+                <w:szCs w:val="18"/>
+              </w:rPr>
+            </w:pPr>
+          </w:p>
+        </w:tc>
+      </w:tr>
+    </w:tbl>
     <w:p/>
     <w:p/>
     <w:sectPr>
-      <w:footerReference w:type="default" r:id="rId9"/>
+      <w:footerReference w:type="default" r:id="rId11"/>
       <w:pgSz w:w="12240" w:h="15840"/>
       <w:pgMar w:top="288" w:right="360" w:bottom="216" w:left="360" w:header="720" w:footer="720" w:gutter="0"/>
       <w:cols w:space="720"/>
@@ -5842,7 +9846,7 @@
             <w:rPr>
               <w:noProof/>
             </w:rPr>
-            <w:t>3</w:t>
+            <w:t>5</w:t>
           </w:r>
         </w:fldSimple>
       </w:p>
@@ -6860,7 +10864,6 @@
     <w:basedOn w:val="Normal"/>
     <w:link w:val="HTMLPreformattedChar"/>
     <w:uiPriority w:val="99"/>
-    <w:semiHidden/>
     <w:unhideWhenUsed/>
     <w:rsid w:val="00060F75"/>
     <w:pPr>
@@ -6894,7 +10897,6 @@
     <w:basedOn w:val="DefaultParagraphFont"/>
     <w:link w:val="HTMLPreformatted"/>
     <w:uiPriority w:val="99"/>
-    <w:semiHidden/>
     <w:rsid w:val="00060F75"/>
     <w:rPr>
       <w:rFonts w:ascii="Courier New" w:eastAsia="Times New Roman" w:hAnsi="Courier New" w:cs="Courier New"/>
@@ -6903,312 +10905,6 @@
     </w:rPr>
   </w:style>
 </w:styles>
-</file>
-
-<file path=word/glossary/document.xml><?xml version="1.0" encoding="utf-8"?>
-<w:glossaryDocument xmlns:ve="http://schemas.openxmlformats.org/markup-compatibility/2006" xmlns:o="urn:schemas-microsoft-com:office:office" xmlns:r="http://schemas.openxmlformats.org/officeDocument/2006/relationships" xmlns:m="http://schemas.openxmlformats.org/officeDocument/2006/math" xmlns:v="urn:schemas-microsoft-com:vml" xmlns:wp="http://schemas.openxmlformats.org/drawingml/2006/wordprocessingDrawing" xmlns:w10="urn:schemas-microsoft-com:office:word" xmlns:w="http://schemas.openxmlformats.org/wordprocessingml/2006/main" xmlns:wne="http://schemas.microsoft.com/office/word/2006/wordml">
-  <w:docParts/>
-</w:glossaryDocument>
-</file>
-
-<file path=word/glossary/fontTable.xml><?xml version="1.0" encoding="utf-8"?>
-<w:fonts xmlns:r="http://schemas.openxmlformats.org/officeDocument/2006/relationships" xmlns:w="http://schemas.openxmlformats.org/wordprocessingml/2006/main">
-  <w:font w:name="Symbol">
-    <w:panose1 w:val="05050102010706020507"/>
-    <w:charset w:val="02"/>
-    <w:family w:val="roman"/>
-    <w:pitch w:val="variable"/>
-    <w:sig w:usb0="00000000" w:usb1="10000000" w:usb2="00000000" w:usb3="00000000" w:csb0="80000000" w:csb1="00000000"/>
-  </w:font>
-  <w:font w:name="Calibri">
-    <w:panose1 w:val="020F0502020204030204"/>
-    <w:charset w:val="00"/>
-    <w:family w:val="swiss"/>
-    <w:pitch w:val="variable"/>
-    <w:sig w:usb0="E00002FF" w:usb1="4000ACFF" w:usb2="00000001" w:usb3="00000000" w:csb0="0000019F" w:csb1="00000000"/>
-  </w:font>
-  <w:font w:name="Times New Roman">
-    <w:panose1 w:val="02020603050405020304"/>
-    <w:charset w:val="00"/>
-    <w:family w:val="roman"/>
-    <w:pitch w:val="variable"/>
-    <w:sig w:usb0="E0002EFF" w:usb1="C0007843" w:usb2="00000009" w:usb3="00000000" w:csb0="000001FF" w:csb1="00000000"/>
-  </w:font>
-  <w:font w:name="Courier New">
-    <w:panose1 w:val="02070309020205020404"/>
-    <w:charset w:val="00"/>
-    <w:family w:val="modern"/>
-    <w:pitch w:val="fixed"/>
-    <w:sig w:usb0="E0002AFF" w:usb1="C0007843" w:usb2="00000009" w:usb3="00000000" w:csb0="000001FF" w:csb1="00000000"/>
-  </w:font>
-  <w:font w:name="Wingdings">
-    <w:panose1 w:val="05000000000000000000"/>
-    <w:charset w:val="02"/>
-    <w:family w:val="auto"/>
-    <w:pitch w:val="variable"/>
-    <w:sig w:usb0="00000000" w:usb1="10000000" w:usb2="00000000" w:usb3="00000000" w:csb0="80000000" w:csb1="00000000"/>
-  </w:font>
-  <w:font w:name="Tahoma">
-    <w:panose1 w:val="020B0604030504040204"/>
-    <w:charset w:val="00"/>
-    <w:family w:val="swiss"/>
-    <w:pitch w:val="variable"/>
-    <w:sig w:usb0="E1002EFF" w:usb1="C000605B" w:usb2="00000029" w:usb3="00000000" w:csb0="000101FF" w:csb1="00000000"/>
-  </w:font>
-  <w:font w:name="Cambria Math">
-    <w:panose1 w:val="02040503050406030204"/>
-    <w:charset w:val="00"/>
-    <w:family w:val="roman"/>
-    <w:pitch w:val="variable"/>
-    <w:sig w:usb0="E00002FF" w:usb1="420024FF" w:usb2="00000000" w:usb3="00000000" w:csb0="0000019F" w:csb1="00000000"/>
-  </w:font>
-  <w:font w:name="Cambria">
-    <w:panose1 w:val="02040503050406030204"/>
-    <w:charset w:val="00"/>
-    <w:family w:val="roman"/>
-    <w:pitch w:val="variable"/>
-    <w:sig w:usb0="E00002FF" w:usb1="400004FF" w:usb2="00000000" w:usb3="00000000" w:csb0="0000019F" w:csb1="00000000"/>
-  </w:font>
-</w:fonts>
-</file>
-
-<file path=word/glossary/settings.xml><?xml version="1.0" encoding="utf-8"?>
-<w:settings xmlns:o="urn:schemas-microsoft-com:office:office" xmlns:r="http://schemas.openxmlformats.org/officeDocument/2006/relationships" xmlns:m="http://schemas.openxmlformats.org/officeDocument/2006/math" xmlns:v="urn:schemas-microsoft-com:vml" xmlns:w10="urn:schemas-microsoft-com:office:word" xmlns:w="http://schemas.openxmlformats.org/wordprocessingml/2006/main" xmlns:sl="http://schemas.openxmlformats.org/schemaLibrary/2006/main">
-  <w:view w:val="normal"/>
-  <w:defaultTabStop w:val="720"/>
-  <w:characterSpacingControl w:val="doNotCompress"/>
-  <w:compat>
-    <w:useFELayout/>
-  </w:compat>
-  <w:rsids>
-    <w:rsidRoot w:val="00E4571E"/>
-    <w:rsid w:val="00E4571E"/>
-  </w:rsids>
-  <m:mathPr>
-    <m:mathFont m:val="Cambria Math"/>
-    <m:brkBin m:val="before"/>
-    <m:brkBinSub m:val="--"/>
-    <m:smallFrac m:val="off"/>
-    <m:dispDef/>
-    <m:lMargin m:val="0"/>
-    <m:rMargin m:val="0"/>
-    <m:defJc m:val="centerGroup"/>
-    <m:wrapIndent m:val="1440"/>
-    <m:intLim m:val="subSup"/>
-    <m:naryLim m:val="undOvr"/>
-  </m:mathPr>
-  <w:themeFontLang w:val="en-US"/>
-  <w:clrSchemeMapping w:bg1="light1" w:t1="dark1" w:bg2="light2" w:t2="dark2" w:accent1="accent1" w:accent2="accent2" w:accent3="accent3" w:accent4="accent4" w:accent5="accent5" w:accent6="accent6" w:hyperlink="hyperlink" w:followedHyperlink="followedHyperlink"/>
-  <w:decimalSymbol w:val="."/>
-  <w:listSeparator w:val=","/>
-</w:settings>
-</file>
-
-<file path=word/glossary/styles.xml><?xml version="1.0" encoding="utf-8"?>
-<w:styles xmlns:r="http://schemas.openxmlformats.org/officeDocument/2006/relationships" xmlns:w="http://schemas.openxmlformats.org/wordprocessingml/2006/main">
-  <w:docDefaults>
-    <w:rPrDefault>
-      <w:rPr>
-        <w:rFonts w:asciiTheme="minorHAnsi" w:eastAsiaTheme="minorEastAsia" w:hAnsiTheme="minorHAnsi" w:cstheme="minorBidi"/>
-        <w:sz w:val="22"/>
-        <w:szCs w:val="22"/>
-        <w:lang w:val="en-US" w:eastAsia="en-US" w:bidi="ar-SA"/>
-      </w:rPr>
-    </w:rPrDefault>
-    <w:pPrDefault>
-      <w:pPr>
-        <w:spacing w:after="200" w:line="276" w:lineRule="auto"/>
-      </w:pPr>
-    </w:pPrDefault>
-  </w:docDefaults>
-  <w:latentStyles w:defLockedState="0" w:defUIPriority="99" w:defSemiHidden="1" w:defUnhideWhenUsed="1" w:defQFormat="0" w:count="267">
-    <w:lsdException w:name="Normal" w:semiHidden="0" w:uiPriority="0" w:unhideWhenUsed="0" w:qFormat="1"/>
-    <w:lsdException w:name="heading 1" w:semiHidden="0" w:uiPriority="9" w:unhideWhenUsed="0" w:qFormat="1"/>
-    <w:lsdException w:name="heading 2" w:uiPriority="9" w:qFormat="1"/>
-    <w:lsdException w:name="heading 3" w:uiPriority="9" w:qFormat="1"/>
-    <w:lsdException w:name="heading 4" w:uiPriority="9" w:qFormat="1"/>
-    <w:lsdException w:name="heading 5" w:uiPriority="9" w:qFormat="1"/>
-    <w:lsdException w:name="heading 6" w:uiPriority="9" w:qFormat="1"/>
-    <w:lsdException w:name="heading 7" w:uiPriority="9" w:qFormat="1"/>
-    <w:lsdException w:name="heading 8" w:uiPriority="9" w:qFormat="1"/>
-    <w:lsdException w:name="heading 9" w:uiPriority="9" w:qFormat="1"/>
-    <w:lsdException w:name="toc 1" w:uiPriority="39"/>
-    <w:lsdException w:name="toc 2" w:uiPriority="39"/>
-    <w:lsdException w:name="toc 3" w:uiPriority="39"/>
-    <w:lsdException w:name="toc 4" w:uiPriority="39"/>
-    <w:lsdException w:name="toc 5" w:uiPriority="39"/>
-    <w:lsdException w:name="toc 6" w:uiPriority="39"/>
-    <w:lsdException w:name="toc 7" w:uiPriority="39"/>
-    <w:lsdException w:name="toc 8" w:uiPriority="39"/>
-    <w:lsdException w:name="toc 9" w:uiPriority="39"/>
-    <w:lsdException w:name="caption" w:uiPriority="35" w:qFormat="1"/>
-    <w:lsdException w:name="Title" w:semiHidden="0" w:uiPriority="10" w:unhideWhenUsed="0" w:qFormat="1"/>
-    <w:lsdException w:name="Default Paragraph Font" w:uiPriority="1"/>
-    <w:lsdException w:name="Subtitle" w:semiHidden="0" w:uiPriority="11" w:unhideWhenUsed="0" w:qFormat="1"/>
-    <w:lsdException w:name="Strong" w:semiHidden="0" w:uiPriority="22" w:unhideWhenUsed="0" w:qFormat="1"/>
-    <w:lsdException w:name="Emphasis" w:semiHidden="0" w:uiPriority="20" w:unhideWhenUsed="0" w:qFormat="1"/>
-    <w:lsdException w:name="Table Grid" w:semiHidden="0" w:uiPriority="59" w:unhideWhenUsed="0"/>
-    <w:lsdException w:name="Placeholder Text" w:unhideWhenUsed="0"/>
-    <w:lsdException w:name="No Spacing" w:semiHidden="0" w:uiPriority="1" w:unhideWhenUsed="0" w:qFormat="1"/>
-    <w:lsdException w:name="Light Shading" w:semiHidden="0" w:uiPriority="60" w:unhideWhenUsed="0"/>
-    <w:lsdException w:name="Light List" w:semiHidden="0" w:uiPriority="61" w:unhideWhenUsed="0"/>
-    <w:lsdException w:name="Light Grid" w:semiHidden="0" w:uiPriority="62" w:unhideWhenUsed="0"/>
-    <w:lsdException w:name="Medium Shading 1" w:semiHidden="0" w:uiPriority="63" w:unhideWhenUsed="0"/>
-    <w:lsdException w:name="Medium Shading 2" w:semiHidden="0" w:uiPriority="64" w:unhideWhenUsed="0"/>
-    <w:lsdException w:name="Medium List 1" w:semiHidden="0" w:uiPriority="65" w:unhideWhenUsed="0"/>
-    <w:lsdException w:name="Medium List 2" w:semiHidden="0" w:uiPriority="66" w:unhideWhenUsed="0"/>
-    <w:lsdException w:name="Medium Grid 1" w:semiHidden="0" w:uiPriority="67" w:unhideWhenUsed="0"/>
-    <w:lsdException w:name="Medium Grid 2" w:semiHidden="0" w:uiPriority="68" w:unhideWhenUsed="0"/>
-    <w:lsdException w:name="Medium Grid 3" w:semiHidden="0" w:uiPriority="69" w:unhideWhenUsed="0"/>
-    <w:lsdException w:name="Dark List" w:semiHidden="0" w:uiPriority="70" w:unhideWhenUsed="0"/>
-    <w:lsdException w:name="Colorful Shading" w:semiHidden="0" w:uiPriority="71" w:unhideWhenUsed="0"/>
-    <w:lsdException w:name="Colorful List" w:semiHidden="0" w:uiPriority="72" w:unhideWhenUsed="0"/>
-    <w:lsdException w:name="Colorful Grid" w:semiHidden="0" w:uiPriority="73" w:unhideWhenUsed="0"/>
-    <w:lsdException w:name="Light Shading Accent 1" w:semiHidden="0" w:uiPriority="60" w:unhideWhenUsed="0"/>
-    <w:lsdException w:name="Light List Accent 1" w:semiHidden="0" w:uiPriority="61" w:unhideWhenUsed="0"/>
-    <w:lsdException w:name="Light Grid Accent 1" w:semiHidden="0" w:uiPriority="62" w:unhideWhenUsed="0"/>
-    <w:lsdException w:name="Medium Shading 1 Accent 1" w:semiHidden="0" w:uiPriority="63" w:unhideWhenUsed="0"/>
-    <w:lsdException w:name="Medium Shading 2 Accent 1" w:semiHidden="0" w:uiPriority="64" w:unhideWhenUsed="0"/>
-    <w:lsdException w:name="Medium List 1 Accent 1" w:semiHidden="0" w:uiPriority="65" w:unhideWhenUsed="0"/>
-    <w:lsdException w:name="Revision" w:unhideWhenUsed="0"/>
-    <w:lsdException w:name="List Paragraph" w:semiHidden="0" w:uiPriority="34" w:unhideWhenUsed="0" w:qFormat="1"/>
-    <w:lsdException w:name="Quote" w:semiHidden="0" w:uiPriority="29" w:unhideWhenUsed="0" w:qFormat="1"/>
-    <w:lsdException w:name="Intense Quote" w:semiHidden="0" w:uiPriority="30" w:unhideWhenUsed="0" w:qFormat="1"/>
-    <w:lsdException w:name="Medium List 2 Accent 1" w:semiHidden="0" w:uiPriority="66" w:unhideWhenUsed="0"/>
-    <w:lsdException w:name="Medium Grid 1 Accent 1" w:semiHidden="0" w:uiPriority="67" w:unhideWhenUsed="0"/>
-    <w:lsdException w:name="Medium Grid 2 Accent 1" w:semiHidden="0" w:uiPriority="68" w:unhideWhenUsed="0"/>
-    <w:lsdException w:name="Medium Grid 3 Accent 1" w:semiHidden="0" w:uiPriority="69" w:unhideWhenUsed="0"/>
-    <w:lsdException w:name="Dark List Accent 1" w:semiHidden="0" w:uiPriority="70" w:unhideWhenUsed="0"/>
-    <w:lsdException w:name="Colorful Shading Accent 1" w:semiHidden="0" w:uiPriority="71" w:unhideWhenUsed="0"/>
-    <w:lsdException w:name="Colorful List Accent 1" w:semiHidden="0" w:uiPriority="72" w:unhideWhenUsed="0"/>
-    <w:lsdException w:name="Colorful Grid Accent 1" w:semiHidden="0" w:uiPriority="73" w:unhideWhenUsed="0"/>
-    <w:lsdException w:name="Light Shading Accent 2" w:semiHidden="0" w:uiPriority="60" w:unhideWhenUsed="0"/>
-    <w:lsdException w:name="Light List Accent 2" w:semiHidden="0" w:uiPriority="61" w:unhideWhenUsed="0"/>
-    <w:lsdException w:name="Light Grid Accent 2" w:semiHidden="0" w:uiPriority="62" w:unhideWhenUsed="0"/>
-    <w:lsdException w:name="Medium Shading 1 Accent 2" w:semiHidden="0" w:uiPriority="63" w:unhideWhenUsed="0"/>
-    <w:lsdException w:name="Medium Shading 2 Accent 2" w:semiHidden="0" w:uiPriority="64" w:unhideWhenUsed="0"/>
-    <w:lsdException w:name="Medium List 1 Accent 2" w:semiHidden="0" w:uiPriority="65" w:unhideWhenUsed="0"/>
-    <w:lsdException w:name="Medium List 2 Accent 2" w:semiHidden="0" w:uiPriority="66" w:unhideWhenUsed="0"/>
-    <w:lsdException w:name="Medium Grid 1 Accent 2" w:semiHidden="0" w:uiPriority="67" w:unhideWhenUsed="0"/>
-    <w:lsdException w:name="Medium Grid 2 Accent 2" w:semiHidden="0" w:uiPriority="68" w:unhideWhenUsed="0"/>
-    <w:lsdException w:name="Medium Grid 3 Accent 2" w:semiHidden="0" w:uiPriority="69" w:unhideWhenUsed="0"/>
-    <w:lsdException w:name="Dark List Accent 2" w:semiHidden="0" w:uiPriority="70" w:unhideWhenUsed="0"/>
-    <w:lsdException w:name="Colorful Shading Accent 2" w:semiHidden="0" w:uiPriority="71" w:unhideWhenUsed="0"/>
-    <w:lsdException w:name="Colorful List Accent 2" w:semiHidden="0" w:uiPriority="72" w:unhideWhenUsed="0"/>
-    <w:lsdException w:name="Colorful Grid Accent 2" w:semiHidden="0" w:uiPriority="73" w:unhideWhenUsed="0"/>
-    <w:lsdException w:name="Light Shading Accent 3" w:semiHidden="0" w:uiPriority="60" w:unhideWhenUsed="0"/>
-    <w:lsdException w:name="Light List Accent 3" w:semiHidden="0" w:uiPriority="61" w:unhideWhenUsed="0"/>
-    <w:lsdException w:name="Light Grid Accent 3" w:semiHidden="0" w:uiPriority="62" w:unhideWhenUsed="0"/>
-    <w:lsdException w:name="Medium Shading 1 Accent 3" w:semiHidden="0" w:uiPriority="63" w:unhideWhenUsed="0"/>
-    <w:lsdException w:name="Medium Shading 2 Accent 3" w:semiHidden="0" w:uiPriority="64" w:unhideWhenUsed="0"/>
-    <w:lsdException w:name="Medium List 1 Accent 3" w:semiHidden="0" w:uiPriority="65" w:unhideWhenUsed="0"/>
-    <w:lsdException w:name="Medium List 2 Accent 3" w:semiHidden="0" w:uiPriority="66" w:unhideWhenUsed="0"/>
-    <w:lsdException w:name="Medium Grid 1 Accent 3" w:semiHidden="0" w:uiPriority="67" w:unhideWhenUsed="0"/>
-    <w:lsdException w:name="Medium Grid 2 Accent 3" w:semiHidden="0" w:uiPriority="68" w:unhideWhenUsed="0"/>
-    <w:lsdException w:name="Medium Grid 3 Accent 3" w:semiHidden="0" w:uiPriority="69" w:unhideWhenUsed="0"/>
-    <w:lsdException w:name="Dark List Accent 3" w:semiHidden="0" w:uiPriority="70" w:unhideWhenUsed="0"/>
-    <w:lsdException w:name="Colorful Shading Accent 3" w:semiHidden="0" w:uiPriority="71" w:unhideWhenUsed="0"/>
-    <w:lsdException w:name="Colorful List Accent 3" w:semiHidden="0" w:uiPriority="72" w:unhideWhenUsed="0"/>
-    <w:lsdException w:name="Colorful Grid Accent 3" w:semiHidden="0" w:uiPriority="73" w:unhideWhenUsed="0"/>
-    <w:lsdException w:name="Light Shading Accent 4" w:semiHidden="0" w:uiPriority="60" w:unhideWhenUsed="0"/>
-    <w:lsdException w:name="Light List Accent 4" w:semiHidden="0" w:uiPriority="61" w:unhideWhenUsed="0"/>
-    <w:lsdException w:name="Light Grid Accent 4" w:semiHidden="0" w:uiPriority="62" w:unhideWhenUsed="0"/>
-    <w:lsdException w:name="Medium Shading 1 Accent 4" w:semiHidden="0" w:uiPriority="63" w:unhideWhenUsed="0"/>
-    <w:lsdException w:name="Medium Shading 2 Accent 4" w:semiHidden="0" w:uiPriority="64" w:unhideWhenUsed="0"/>
-    <w:lsdException w:name="Medium List 1 Accent 4" w:semiHidden="0" w:uiPriority="65" w:unhideWhenUsed="0"/>
-    <w:lsdException w:name="Medium List 2 Accent 4" w:semiHidden="0" w:uiPriority="66" w:unhideWhenUsed="0"/>
-    <w:lsdException w:name="Medium Grid 1 Accent 4" w:semiHidden="0" w:uiPriority="67" w:unhideWhenUsed="0"/>
-    <w:lsdException w:name="Medium Grid 2 Accent 4" w:semiHidden="0" w:uiPriority="68" w:unhideWhenUsed="0"/>
-    <w:lsdException w:name="Medium Grid 3 Accent 4" w:semiHidden="0" w:uiPriority="69" w:unhideWhenUsed="0"/>
-    <w:lsdException w:name="Dark List Accent 4" w:semiHidden="0" w:uiPriority="70" w:unhideWhenUsed="0"/>
-    <w:lsdException w:name="Colorful Shading Accent 4" w:semiHidden="0" w:uiPriority="71" w:unhideWhenUsed="0"/>
-    <w:lsdException w:name="Colorful List Accent 4" w:semiHidden="0" w:uiPriority="72" w:unhideWhenUsed="0"/>
-    <w:lsdException w:name="Colorful Grid Accent 4" w:semiHidden="0" w:uiPriority="73" w:unhideWhenUsed="0"/>
-    <w:lsdException w:name="Light Shading Accent 5" w:semiHidden="0" w:uiPriority="60" w:unhideWhenUsed="0"/>
-    <w:lsdException w:name="Light List Accent 5" w:semiHidden="0" w:uiPriority="61" w:unhideWhenUsed="0"/>
-    <w:lsdException w:name="Light Grid Accent 5" w:semiHidden="0" w:uiPriority="62" w:unhideWhenUsed="0"/>
-    <w:lsdException w:name="Medium Shading 1 Accent 5" w:semiHidden="0" w:uiPriority="63" w:unhideWhenUsed="0"/>
-    <w:lsdException w:name="Medium Shading 2 Accent 5" w:semiHidden="0" w:uiPriority="64" w:unhideWhenUsed="0"/>
-    <w:lsdException w:name="Medium List 1 Accent 5" w:semiHidden="0" w:uiPriority="65" w:unhideWhenUsed="0"/>
-    <w:lsdException w:name="Medium List 2 Accent 5" w:semiHidden="0" w:uiPriority="66" w:unhideWhenUsed="0"/>
-    <w:lsdException w:name="Medium Grid 1 Accent 5" w:semiHidden="0" w:uiPriority="67" w:unhideWhenUsed="0"/>
-    <w:lsdException w:name="Medium Grid 2 Accent 5" w:semiHidden="0" w:uiPriority="68" w:unhideWhenUsed="0"/>
-    <w:lsdException w:name="Medium Grid 3 Accent 5" w:semiHidden="0" w:uiPriority="69" w:unhideWhenUsed="0"/>
-    <w:lsdException w:name="Dark List Accent 5" w:semiHidden="0" w:uiPriority="70" w:unhideWhenUsed="0"/>
-    <w:lsdException w:name="Colorful Shading Accent 5" w:semiHidden="0" w:uiPriority="71" w:unhideWhenUsed="0"/>
-    <w:lsdException w:name="Colorful List Accent 5" w:semiHidden="0" w:uiPriority="72" w:unhideWhenUsed="0"/>
-    <w:lsdException w:name="Colorful Grid Accent 5" w:semiHidden="0" w:uiPriority="73" w:unhideWhenUsed="0"/>
-    <w:lsdException w:name="Light Shading Accent 6" w:semiHidden="0" w:uiPriority="60" w:unhideWhenUsed="0"/>
-    <w:lsdException w:name="Light List Accent 6" w:semiHidden="0" w:uiPriority="61" w:unhideWhenUsed="0"/>
-    <w:lsdException w:name="Light Grid Accent 6" w:semiHidden="0" w:uiPriority="62" w:unhideWhenUsed="0"/>
-    <w:lsdException w:name="Medium Shading 1 Accent 6" w:semiHidden="0" w:uiPriority="63" w:unhideWhenUsed="0"/>
-    <w:lsdException w:name="Medium Shading 2 Accent 6" w:semiHidden="0" w:uiPriority="64" w:unhideWhenUsed="0"/>
-    <w:lsdException w:name="Medium List 1 Accent 6" w:semiHidden="0" w:uiPriority="65" w:unhideWhenUsed="0"/>
-    <w:lsdException w:name="Medium List 2 Accent 6" w:semiHidden="0" w:uiPriority="66" w:unhideWhenUsed="0"/>
-    <w:lsdException w:name="Medium Grid 1 Accent 6" w:semiHidden="0" w:uiPriority="67" w:unhideWhenUsed="0"/>
-    <w:lsdException w:name="Medium Grid 2 Accent 6" w:semiHidden="0" w:uiPriority="68" w:unhideWhenUsed="0"/>
-    <w:lsdException w:name="Medium Grid 3 Accent 6" w:semiHidden="0" w:uiPriority="69" w:unhideWhenUsed="0"/>
-    <w:lsdException w:name="Dark List Accent 6" w:semiHidden="0" w:uiPriority="70" w:unhideWhenUsed="0"/>
-    <w:lsdException w:name="Colorful Shading Accent 6" w:semiHidden="0" w:uiPriority="71" w:unhideWhenUsed="0"/>
-    <w:lsdException w:name="Colorful List Accent 6" w:semiHidden="0" w:uiPriority="72" w:unhideWhenUsed="0"/>
-    <w:lsdException w:name="Colorful Grid Accent 6" w:semiHidden="0" w:uiPriority="73" w:unhideWhenUsed="0"/>
-    <w:lsdException w:name="Subtle Emphasis" w:semiHidden="0" w:uiPriority="19" w:unhideWhenUsed="0" w:qFormat="1"/>
-    <w:lsdException w:name="Intense Emphasis" w:semiHidden="0" w:uiPriority="21" w:unhideWhenUsed="0" w:qFormat="1"/>
-    <w:lsdException w:name="Subtle Reference" w:semiHidden="0" w:uiPriority="31" w:unhideWhenUsed="0" w:qFormat="1"/>
-    <w:lsdException w:name="Intense Reference" w:semiHidden="0" w:uiPriority="32" w:unhideWhenUsed="0" w:qFormat="1"/>
-    <w:lsdException w:name="Book Title" w:semiHidden="0" w:uiPriority="33" w:unhideWhenUsed="0" w:qFormat="1"/>
-    <w:lsdException w:name="Bibliography" w:uiPriority="37"/>
-    <w:lsdException w:name="TOC Heading" w:uiPriority="39" w:qFormat="1"/>
-  </w:latentStyles>
-  <w:style w:type="paragraph" w:default="1" w:styleId="Normal">
-    <w:name w:val="Normal"/>
-    <w:qFormat/>
-  </w:style>
-  <w:style w:type="character" w:default="1" w:styleId="DefaultParagraphFont">
-    <w:name w:val="Default Paragraph Font"/>
-    <w:uiPriority w:val="1"/>
-    <w:semiHidden/>
-    <w:unhideWhenUsed/>
-  </w:style>
-  <w:style w:type="table" w:default="1" w:styleId="TableNormal">
-    <w:name w:val="Normal Table"/>
-    <w:uiPriority w:val="99"/>
-    <w:semiHidden/>
-    <w:unhideWhenUsed/>
-    <w:qFormat/>
-    <w:tblPr>
-      <w:tblInd w:w="0" w:type="dxa"/>
-      <w:tblCellMar>
-        <w:top w:w="0" w:type="dxa"/>
-        <w:left w:w="108" w:type="dxa"/>
-        <w:bottom w:w="0" w:type="dxa"/>
-        <w:right w:w="108" w:type="dxa"/>
-      </w:tblCellMar>
-    </w:tblPr>
-  </w:style>
-  <w:style w:type="numbering" w:default="1" w:styleId="NoList">
-    <w:name w:val="No List"/>
-    <w:uiPriority w:val="99"/>
-    <w:semiHidden/>
-    <w:unhideWhenUsed/>
-  </w:style>
-  <w:style w:type="character" w:styleId="PlaceholderText">
-    <w:name w:val="Placeholder Text"/>
-    <w:basedOn w:val="DefaultParagraphFont"/>
-    <w:uiPriority w:val="99"/>
-    <w:semiHidden/>
-    <w:rsid w:val="00E4571E"/>
-    <w:rPr>
-      <w:color w:val="808080"/>
-    </w:rPr>
-  </w:style>
-</w:styles>
-</file>
-
-<file path=word/glossary/webSettings.xml><?xml version="1.0" encoding="utf-8"?>
-<w:webSettings xmlns:r="http://schemas.openxmlformats.org/officeDocument/2006/relationships" xmlns:w="http://schemas.openxmlformats.org/wordprocessingml/2006/main">
-  <w:optimizeForBrowser/>
-</w:webSettings>
 </file>
 
 <file path=word/theme/theme1.xml><?xml version="1.0" encoding="utf-8"?>

</xml_diff>